<commit_message>
New translations Polkadot-Lightpaper.docx (Spanish)
</commit_message>
<xml_diff>
--- a/translations/es/Polkadot-Lightpaper.docx
+++ b/translations/es/Polkadot-Lightpaper.docx
@@ -12,59 +12,59 @@
         <w:br w:type="textWrapping"/>
         <w:t xml:space="preserve">Polkadot Lightpaper</w:t>
         <w:br w:type="textWrapping"/>
-        <w:t xml:space="preserve">An Introduction to Polkadot</w:t>
-      </w:r>
-    </w:p>
-    <w:p>
-      <w:pPr>
-        <w:rPr>
-          <w:rFonts w:ascii="Helvetica Neue" w:cs="Helvetica Neue" w:eastAsia="Helvetica Neue" w:hAnsi="Helvetica Neue"/>
-          <w:sz w:val="28"/>
-          <w:szCs w:val="28"/>
-        </w:rPr>
-      </w:pPr>
-    </w:p>
-    <w:p>
-      <w:pPr>
-        <w:rPr>
-          <w:rFonts w:ascii="Helvetica Neue" w:cs="Helvetica Neue" w:eastAsia="Helvetica Neue" w:hAnsi="Helvetica Neue"/>
-          <w:sz w:val="28"/>
-          <w:szCs w:val="28"/>
-        </w:rPr>
-      </w:pPr>
-      <w:r>
-        <w:rPr>
-          <w:rFonts w:ascii="Helvetica Neue" w:hAnsi="Helvetica Neue" w:cs="Helvetica Neue" w:eastAsia="Helvetica Neue"/>
-          <w:sz w:val="28"/>
-          <w:szCs w:val="28"/>
-        </w:rPr>
-        <w:t xml:space="preserve">An Introduction to Polkadot</w:t>
-      </w:r>
-    </w:p>
-    <w:p>
-      <w:pPr>
-        <w:rPr>
-          <w:rFonts w:ascii="Helvetica Neue" w:cs="Helvetica Neue" w:eastAsia="Helvetica Neue" w:hAnsi="Helvetica Neue"/>
-          <w:sz w:val="28"/>
-          <w:szCs w:val="28"/>
-        </w:rPr>
-      </w:pPr>
-    </w:p>
-    <w:p>
-      <w:pPr>
-        <w:rPr>
-          <w:rFonts w:ascii="Helvetica Neue" w:cs="Helvetica Neue" w:eastAsia="Helvetica Neue" w:hAnsi="Helvetica Neue"/>
-          <w:sz w:val="28"/>
-          <w:szCs w:val="28"/>
-        </w:rPr>
-      </w:pPr>
-      <w:r>
-        <w:rPr>
-          <w:rFonts w:ascii="Helvetica Neue" w:hAnsi="Helvetica Neue" w:cs="Helvetica Neue" w:eastAsia="Helvetica Neue"/>
-          <w:sz w:val="28"/>
-          <w:szCs w:val="28"/>
-        </w:rPr>
-        <w:t xml:space="preserve">“Polkadot empowers the individual against much more powerful corporate and state actors.”</w:t>
+        <w:t xml:space="preserve">Una introducción a Polkadot</w:t>
+      </w:r>
+    </w:p>
+    <w:p>
+      <w:pPr>
+        <w:rPr>
+          <w:rFonts w:ascii="Helvetica Neue" w:cs="Helvetica Neue" w:eastAsia="Helvetica Neue" w:hAnsi="Helvetica Neue"/>
+          <w:sz w:val="28"/>
+          <w:szCs w:val="28"/>
+        </w:rPr>
+      </w:pPr>
+    </w:p>
+    <w:p>
+      <w:pPr>
+        <w:rPr>
+          <w:rFonts w:ascii="Helvetica Neue" w:cs="Helvetica Neue" w:eastAsia="Helvetica Neue" w:hAnsi="Helvetica Neue"/>
+          <w:sz w:val="28"/>
+          <w:szCs w:val="28"/>
+        </w:rPr>
+      </w:pPr>
+      <w:r>
+        <w:rPr>
+          <w:rFonts w:ascii="Helvetica Neue" w:hAnsi="Helvetica Neue" w:cs="Helvetica Neue" w:eastAsia="Helvetica Neue"/>
+          <w:sz w:val="28"/>
+          <w:szCs w:val="28"/>
+        </w:rPr>
+        <w:t xml:space="preserve">Una introducción a Polkadot</w:t>
+      </w:r>
+    </w:p>
+    <w:p>
+      <w:pPr>
+        <w:rPr>
+          <w:rFonts w:ascii="Helvetica Neue" w:cs="Helvetica Neue" w:eastAsia="Helvetica Neue" w:hAnsi="Helvetica Neue"/>
+          <w:sz w:val="28"/>
+          <w:szCs w:val="28"/>
+        </w:rPr>
+      </w:pPr>
+    </w:p>
+    <w:p>
+      <w:pPr>
+        <w:rPr>
+          <w:rFonts w:ascii="Helvetica Neue" w:cs="Helvetica Neue" w:eastAsia="Helvetica Neue" w:hAnsi="Helvetica Neue"/>
+          <w:sz w:val="28"/>
+          <w:szCs w:val="28"/>
+        </w:rPr>
+      </w:pPr>
+      <w:r>
+        <w:rPr>
+          <w:rFonts w:ascii="Helvetica Neue" w:hAnsi="Helvetica Neue" w:cs="Helvetica Neue" w:eastAsia="Helvetica Neue"/>
+          <w:sz w:val="28"/>
+          <w:szCs w:val="28"/>
+        </w:rPr>
+        <w:t xml:space="preserve">"Polkadot empodera al individuo contra actores corporativos y estatales mucho más poderosos."</w:t>
       </w:r>
     </w:p>
     <w:p>
@@ -116,7 +116,7 @@
           <w:sz w:val="28"/>
           <w:szCs w:val="28"/>
         </w:rPr>
-        <w:t xml:space="preserve">Polkadot Founder</w:t>
+        <w:t xml:space="preserve">Fundador de Polkadot</w:t>
       </w:r>
     </w:p>
     <w:p>
@@ -159,7 +159,7 @@
           <w:sz w:val="28"/>
           <w:szCs w:val="28"/>
         </w:rPr>
-        <w:t xml:space="preserve">Table of Contents</w:t>
+        <w:t xml:space="preserve">Tabla de Contenido</w:t>
       </w:r>
     </w:p>
     <w:p>
@@ -235,7 +235,7 @@
                 <w:sz w:val="28"/>
                 <w:szCs w:val="28"/>
               </w:rPr>
-              <w:t>Introduction</w:t>
+              <w:t>Introducción</w:t>
             </w:r>
           </w:p>
         </w:tc>
@@ -366,7 +366,7 @@
                 <w:sz w:val="28"/>
                 <w:szCs w:val="28"/>
               </w:rPr>
-              <w:t>Overview</w:t>
+              <w:t>Resumen</w:t>
             </w:r>
           </w:p>
         </w:tc>
@@ -497,7 +497,7 @@
                 <w:sz w:val="28"/>
                 <w:szCs w:val="28"/>
               </w:rPr>
-              <w:t xml:space="preserve">Heterogeneous Sharding</w:t>
+              <w:t xml:space="preserve">Sharding heterógeno</w:t>
             </w:r>
           </w:p>
         </w:tc>
@@ -628,7 +628,7 @@
                 <w:sz w:val="28"/>
                 <w:szCs w:val="28"/>
               </w:rPr>
-              <w:t>Scalability</w:t>
+              <w:t>Escalabilidad</w:t>
             </w:r>
           </w:p>
         </w:tc>
@@ -759,7 +759,7 @@
                 <w:sz w:val="28"/>
                 <w:szCs w:val="28"/>
               </w:rPr>
-              <w:t>Upgradeability</w:t>
+              <w:t>Actualizable</w:t>
             </w:r>
           </w:p>
         </w:tc>
@@ -890,7 +890,7 @@
                 <w:sz w:val="28"/>
                 <w:szCs w:val="28"/>
               </w:rPr>
-              <w:t xml:space="preserve">Transparent Governance</w:t>
+              <w:t xml:space="preserve">Gobernanza transparente</w:t>
             </w:r>
           </w:p>
         </w:tc>
@@ -1021,7 +1021,7 @@
                 <w:sz w:val="28"/>
                 <w:szCs w:val="28"/>
               </w:rPr>
-              <w:t xml:space="preserve">Cross-Chain Composability</w:t>
+              <w:t xml:space="preserve">Composición para cadenas cruzadas</w:t>
             </w:r>
           </w:p>
         </w:tc>
@@ -1152,7 +1152,7 @@
                 <w:sz w:val="28"/>
                 <w:szCs w:val="28"/>
               </w:rPr>
-              <w:t xml:space="preserve">Polkadot Architecture</w:t>
+              <w:t xml:space="preserve">Arquitectura Polkadot</w:t>
             </w:r>
           </w:p>
         </w:tc>
@@ -1283,7 +1283,7 @@
                 <w:sz w:val="28"/>
                 <w:szCs w:val="28"/>
               </w:rPr>
-              <w:t xml:space="preserve">Polkadot Consensus Roles</w:t>
+              <w:t xml:space="preserve">Roles de consenso de Polkadot</w:t>
             </w:r>
           </w:p>
         </w:tc>
@@ -1414,7 +1414,7 @@
                 <w:sz w:val="28"/>
                 <w:szCs w:val="28"/>
               </w:rPr>
-              <w:t xml:space="preserve">Polkadot Governance Roles</w:t>
+              <w:t xml:space="preserve">Funciones de gobierno de Polkadot</w:t>
             </w:r>
           </w:p>
         </w:tc>
@@ -1545,7 +1545,7 @@
                 <w:sz w:val="28"/>
                 <w:szCs w:val="28"/>
               </w:rPr>
-              <w:t xml:space="preserve">The DOT Token</w:t>
+              <w:t xml:space="preserve">El token DOT</w:t>
             </w:r>
           </w:p>
         </w:tc>
@@ -1676,7 +1676,7 @@
                 <w:sz w:val="28"/>
                 <w:szCs w:val="28"/>
               </w:rPr>
-              <w:t xml:space="preserve">Kusama Network</w:t>
+              <w:t xml:space="preserve">Red Kusama</w:t>
             </w:r>
           </w:p>
         </w:tc>
@@ -1938,7 +1938,7 @@
                 <w:sz w:val="28"/>
                 <w:szCs w:val="28"/>
               </w:rPr>
-              <w:t xml:space="preserve">About Web3 Foundation</w:t>
+              <w:t xml:space="preserve">Acerca de la Fundación Web3</w:t>
             </w:r>
           </w:p>
         </w:tc>
@@ -2069,7 +2069,7 @@
                 <w:sz w:val="28"/>
                 <w:szCs w:val="28"/>
               </w:rPr>
-              <w:t xml:space="preserve">About Parity</w:t>
+              <w:t xml:space="preserve">Acerca de Parity</w:t>
             </w:r>
           </w:p>
         </w:tc>
@@ -2200,7 +2200,7 @@
                 <w:sz w:val="28"/>
                 <w:szCs w:val="28"/>
               </w:rPr>
-              <w:t xml:space="preserve">Friends of Polkadot</w:t>
+              <w:t xml:space="preserve">Amigos de Polkadot</w:t>
             </w:r>
           </w:p>
         </w:tc>
@@ -2331,7 +2331,7 @@
                 <w:sz w:val="28"/>
                 <w:szCs w:val="28"/>
               </w:rPr>
-              <w:t>Contact</w:t>
+              <w:t>Contacto</w:t>
             </w:r>
           </w:p>
         </w:tc>
@@ -2416,7 +2416,7 @@
       <w:bookmarkStart w:colFirst="0" w:colLast="0" w:name="_41c9ute7eleg" w:id="1"/>
       <w:bookmarkEnd w:id="1"/>
       <w:r>
-        <w:t>Introduction</w:t>
+        <w:t>Introducción</w:t>
       </w:r>
     </w:p>
     <w:p>
@@ -2497,7 +2497,7 @@
           <w:sz w:val="28"/>
           <w:szCs w:val="28"/>
         </w:rPr>
-        <w:t xml:space="preserve">LESS TRUST</w:t>
+        <w:t xml:space="preserve">MENOS CONFIANZA</w:t>
       </w:r>
     </w:p>
     <w:p>
@@ -2515,7 +2515,7 @@
           <w:sz w:val="28"/>
           <w:szCs w:val="28"/>
         </w:rPr>
-        <w:t xml:space="preserve">MORE TRUTH</w:t>
+        <w:t xml:space="preserve">MÁS VERDAD</w:t>
       </w:r>
     </w:p>
     <w:p>
@@ -2569,7 +2569,7 @@
           <w:sz w:val="28"/>
           <w:szCs w:val="28"/>
         </w:rPr>
-        <w:t xml:space="preserve">Every day we interact with technologies controlled by a handful of large companies whose interests and incentives often conflict with our own.</w:t>
+        <w:t xml:space="preserve">Todos los días interactuamos con tecnologías controladas por un puñado de grandes empresas cuyos intereses e incentivos a menudo entran en conflicto con los nuestros.</w:t>
       </w:r>
     </w:p>
     <w:p>
@@ -2596,7 +2596,7 @@
           <w:sz w:val="28"/>
           <w:szCs w:val="28"/>
         </w:rPr>
-        <w:t xml:space="preserve">If we want the benefits of using their proprietary apps, we’re forced to agree to terms that most of us will never read, granting these companies complete control over the data we generate through each interaction with their tools.</w:t>
+        <w:t xml:space="preserve">Si queremos los beneficios de usar sus aplicaciones patentadas, nos vemos obligados a aceptar términos que la mayoría de nosotros nunca leerá, otorgando a estas compañías un control completo sobre los datos que generamos a través de cada interacción con sus herramientas.</w:t>
       </w:r>
     </w:p>
     <w:p>
@@ -2632,7 +2632,7 @@
           <w:sz w:val="28"/>
           <w:szCs w:val="28"/>
         </w:rPr>
-        <w:t xml:space="preserve">Because that data can often paint a detailed picture of our personal lives, it’s become a resource more valuable than oil. And we’re giving it up for free—with no choice but to trust that it won’t be lost, stolen or misused.</w:t>
+        <w:t xml:space="preserve">Debido a que esos datos a menudo pueden describir una imagen detallada de nuestras vidas personales, se ha convertido en un recurso más valioso que el petróleo. Y lo estamos entregando gratis sin otra opción que confiar en que no se perderá, se robará o se usará mal.</w:t>
       </w:r>
     </w:p>
     <w:p>
@@ -2668,7 +2668,7 @@
           <w:sz w:val="28"/>
           <w:szCs w:val="28"/>
         </w:rPr>
-        <w:t xml:space="preserve">At the same time, progress in open-source and decentralized technologies like blockchain has shown that we can build systems that prioritize individual sovereignty over centralized control. With these new systems, there’s no need to trust any third parties not to be evil.</w:t>
+        <w:t xml:space="preserve">Al mismo tiempo, los avances en las tecnologías de código abierto y descentralizadas, como la cadena de bloques, han demostrado que podemos construir sistemas que prioricen la soberanía individual sobre el control centralizado. Con estos nuevos sistemas, no hay necesidad de confiar en terceros para no ser malvados.</w:t>
       </w:r>
     </w:p>
     <w:p>
@@ -2704,7 +2704,7 @@
           <w:sz w:val="28"/>
           <w:szCs w:val="28"/>
         </w:rPr>
-        <w:t xml:space="preserve">But blockchain technology, in its current form, isn’t ready to break the corporate stranglehold on the web just yet. Despite the promise and the progress made, we have yet to see significant real-world deployment of the technology.</w:t>
+        <w:t xml:space="preserve">Pero la tecnología de cadenas de bloques, en su forma actual, no está lista para romper el estrangulamiento corporativo en la web por el momento. A pesar de la promesa y los progresos realizados, todavía no hemos visto un despliegue significativo de la tecnología en el mundo real.</w:t>
       </w:r>
     </w:p>
     <w:p>
@@ -2751,7 +2751,7 @@
       <w:bookmarkStart w:colFirst="0" w:colLast="0" w:name="_8tjhei691v2h" w:id="2"/>
       <w:bookmarkEnd w:id="2"/>
       <w:r>
-        <w:t>Overview</w:t>
+        <w:t>Resumen</w:t>
       </w:r>
     </w:p>
     <w:p>
@@ -2830,103 +2830,103 @@
           <w:sz w:val="28"/>
           <w:szCs w:val="28"/>
         </w:rPr>
-        <w:t xml:space="preserve">Polkadot is a next-generation blockchain protocol that unites an entire network of purpose-built blockchains, allowing them to operate seamlessly together at scale. Because Polkadot allows any type of data to be sent between any type of blockchain, it unlocks a wide range of real-world use cases.</w:t>
-      </w:r>
-    </w:p>
-    <w:p>
-      <w:pPr>
-        <w:rPr>
-          <w:rFonts w:ascii="Helvetica Neue" w:cs="Helvetica Neue" w:eastAsia="Helvetica Neue" w:hAnsi="Helvetica Neue"/>
-          <w:sz w:val="28"/>
-          <w:szCs w:val="28"/>
-        </w:rPr>
-      </w:pPr>
-    </w:p>
-    <w:p>
-      <w:pPr>
-        <w:rPr>
-          <w:rFonts w:ascii="Helvetica Neue" w:cs="Helvetica Neue" w:eastAsia="Helvetica Neue" w:hAnsi="Helvetica Neue"/>
-          <w:sz w:val="28"/>
-          <w:szCs w:val="28"/>
-        </w:rPr>
-      </w:pPr>
-      <w:r>
-        <w:rPr>
-          <w:rFonts w:ascii="Helvetica Neue" w:hAnsi="Helvetica Neue" w:cs="Helvetica Neue" w:eastAsia="Helvetica Neue"/>
-          <w:sz w:val="28"/>
-          <w:szCs w:val="28"/>
-        </w:rPr>
-        <w:t xml:space="preserve">By bringing together the best features from multiple specialized blockchains, Polkadot paves the way for new decentralized marketplaces to emerge, offering fairer ways to access services through a variety of apps and providers.</w:t>
-      </w:r>
-    </w:p>
-    <w:p>
-      <w:pPr>
-        <w:rPr>
-          <w:rFonts w:ascii="Helvetica Neue" w:cs="Helvetica Neue" w:eastAsia="Helvetica Neue" w:hAnsi="Helvetica Neue"/>
-          <w:sz w:val="28"/>
-          <w:szCs w:val="28"/>
-        </w:rPr>
-      </w:pPr>
-    </w:p>
-    <w:p>
-      <w:pPr>
-        <w:rPr>
-          <w:rFonts w:ascii="Helvetica Neue" w:cs="Helvetica Neue" w:eastAsia="Helvetica Neue" w:hAnsi="Helvetica Neue"/>
-          <w:sz w:val="28"/>
-          <w:szCs w:val="28"/>
-        </w:rPr>
-      </w:pPr>
-    </w:p>
-    <w:p>
-      <w:pPr>
-        <w:rPr>
-          <w:rFonts w:ascii="Helvetica Neue" w:cs="Helvetica Neue" w:eastAsia="Helvetica Neue" w:hAnsi="Helvetica Neue"/>
-          <w:sz w:val="28"/>
-          <w:szCs w:val="28"/>
-        </w:rPr>
-      </w:pPr>
-    </w:p>
-    <w:p>
-      <w:pPr>
-        <w:rPr>
-          <w:rFonts w:ascii="Helvetica Neue" w:cs="Helvetica Neue" w:eastAsia="Helvetica Neue" w:hAnsi="Helvetica Neue"/>
-          <w:sz w:val="28"/>
-          <w:szCs w:val="28"/>
-        </w:rPr>
-      </w:pPr>
-      <w:r>
-        <w:rPr>
-          <w:rFonts w:ascii="Helvetica Neue" w:hAnsi="Helvetica Neue" w:cs="Helvetica Neue" w:eastAsia="Helvetica Neue"/>
-          <w:sz w:val="28"/>
-          <w:szCs w:val="28"/>
-        </w:rPr>
-        <w:t xml:space="preserve">While blockchains have demonstrated great promise in several fields—Internet of Things (IoT), finance, governance, identity management, web decentralization, and asset-tracking to name a few—design limitations in previous systems have largely hindered large-scale adoption.</w:t>
-      </w:r>
-    </w:p>
-    <w:p>
-      <w:pPr>
-        <w:rPr>
-          <w:rFonts w:ascii="Helvetica Neue" w:cs="Helvetica Neue" w:eastAsia="Helvetica Neue" w:hAnsi="Helvetica Neue"/>
-          <w:sz w:val="28"/>
-          <w:szCs w:val="28"/>
-        </w:rPr>
-      </w:pPr>
-    </w:p>
-    <w:p>
-      <w:pPr>
-        <w:rPr>
-          <w:rFonts w:ascii="Helvetica Neue" w:cs="Helvetica Neue" w:eastAsia="Helvetica Neue" w:hAnsi="Helvetica Neue"/>
-          <w:sz w:val="28"/>
-          <w:szCs w:val="28"/>
-        </w:rPr>
-      </w:pPr>
-      <w:r>
-        <w:rPr>
-          <w:rFonts w:ascii="Helvetica Neue" w:hAnsi="Helvetica Neue" w:cs="Helvetica Neue" w:eastAsia="Helvetica Neue"/>
-          <w:sz w:val="28"/>
-          <w:szCs w:val="28"/>
-        </w:rPr>
-        <w:t xml:space="preserve">Polkadot’s design offers several distinct advantages over existing and legacy networks, including </w:t>
+        <w:t xml:space="preserve">Polkadot es un protocolo de cadena de bloques de última generación que une toda una red de cadenas de bloques construidas a propósito, permitiéndoles operar juntas sin problemas para escalar. Debido a que Polkadot permite enviar cualquier tipo de datos entre cualquier tipo de cadena de bloques, desbloquea una amplia gama de casos de uso en el mundo real.</w:t>
+      </w:r>
+    </w:p>
+    <w:p>
+      <w:pPr>
+        <w:rPr>
+          <w:rFonts w:ascii="Helvetica Neue" w:cs="Helvetica Neue" w:eastAsia="Helvetica Neue" w:hAnsi="Helvetica Neue"/>
+          <w:sz w:val="28"/>
+          <w:szCs w:val="28"/>
+        </w:rPr>
+      </w:pPr>
+    </w:p>
+    <w:p>
+      <w:pPr>
+        <w:rPr>
+          <w:rFonts w:ascii="Helvetica Neue" w:cs="Helvetica Neue" w:eastAsia="Helvetica Neue" w:hAnsi="Helvetica Neue"/>
+          <w:sz w:val="28"/>
+          <w:szCs w:val="28"/>
+        </w:rPr>
+      </w:pPr>
+      <w:r>
+        <w:rPr>
+          <w:rFonts w:ascii="Helvetica Neue" w:hAnsi="Helvetica Neue" w:cs="Helvetica Neue" w:eastAsia="Helvetica Neue"/>
+          <w:sz w:val="28"/>
+          <w:szCs w:val="28"/>
+        </w:rPr>
+        <w:t xml:space="preserve">Al reunir las mejores características de múltiples cadenas de bloques especializadas, Polkadot abre el camino para que surjan nuevos mercados descentralizados, ofreciendo formas más justas de acceso a los servicios a través de una variedad de aplicaciones y proveedores.</w:t>
+      </w:r>
+    </w:p>
+    <w:p>
+      <w:pPr>
+        <w:rPr>
+          <w:rFonts w:ascii="Helvetica Neue" w:cs="Helvetica Neue" w:eastAsia="Helvetica Neue" w:hAnsi="Helvetica Neue"/>
+          <w:sz w:val="28"/>
+          <w:szCs w:val="28"/>
+        </w:rPr>
+      </w:pPr>
+    </w:p>
+    <w:p>
+      <w:pPr>
+        <w:rPr>
+          <w:rFonts w:ascii="Helvetica Neue" w:cs="Helvetica Neue" w:eastAsia="Helvetica Neue" w:hAnsi="Helvetica Neue"/>
+          <w:sz w:val="28"/>
+          <w:szCs w:val="28"/>
+        </w:rPr>
+      </w:pPr>
+    </w:p>
+    <w:p>
+      <w:pPr>
+        <w:rPr>
+          <w:rFonts w:ascii="Helvetica Neue" w:cs="Helvetica Neue" w:eastAsia="Helvetica Neue" w:hAnsi="Helvetica Neue"/>
+          <w:sz w:val="28"/>
+          <w:szCs w:val="28"/>
+        </w:rPr>
+      </w:pPr>
+    </w:p>
+    <w:p>
+      <w:pPr>
+        <w:rPr>
+          <w:rFonts w:ascii="Helvetica Neue" w:cs="Helvetica Neue" w:eastAsia="Helvetica Neue" w:hAnsi="Helvetica Neue"/>
+          <w:sz w:val="28"/>
+          <w:szCs w:val="28"/>
+        </w:rPr>
+      </w:pPr>
+      <w:r>
+        <w:rPr>
+          <w:rFonts w:ascii="Helvetica Neue" w:hAnsi="Helvetica Neue" w:cs="Helvetica Neue" w:eastAsia="Helvetica Neue"/>
+          <w:sz w:val="28"/>
+          <w:szCs w:val="28"/>
+        </w:rPr>
+        <w:t xml:space="preserve">Si bien las cadenas de bloques han demostrado ser muy prometedoras en varios campos -la Internet de las cosas (IoT), las finanzas, la gobernanza, la gestión de la identidad, la descentralización de la web y el seguimiento de los activos, por nombrar algunas limitaciones de diseño en los sistemas anteriores, han obstaculizado en gran medida la adopción a gran escala.</w:t>
+      </w:r>
+    </w:p>
+    <w:p>
+      <w:pPr>
+        <w:rPr>
+          <w:rFonts w:ascii="Helvetica Neue" w:cs="Helvetica Neue" w:eastAsia="Helvetica Neue" w:hAnsi="Helvetica Neue"/>
+          <w:sz w:val="28"/>
+          <w:szCs w:val="28"/>
+        </w:rPr>
+      </w:pPr>
+    </w:p>
+    <w:p>
+      <w:pPr>
+        <w:rPr>
+          <w:rFonts w:ascii="Helvetica Neue" w:cs="Helvetica Neue" w:eastAsia="Helvetica Neue" w:hAnsi="Helvetica Neue"/>
+          <w:sz w:val="28"/>
+          <w:szCs w:val="28"/>
+        </w:rPr>
+      </w:pPr>
+      <w:r>
+        <w:rPr>
+          <w:rFonts w:ascii="Helvetica Neue" w:hAnsi="Helvetica Neue" w:cs="Helvetica Neue" w:eastAsia="Helvetica Neue"/>
+          <w:sz w:val="28"/>
+          <w:szCs w:val="28"/>
+        </w:rPr>
+        <w:t xml:space="preserve">El diseño de Polkadot ofrece varias ventajas distintivas sobre las redes existentes y de legado, incluyendo </w:t>
       </w:r>
       <w:r>
         <w:rPr>
@@ -2935,7 +2935,7 @@
           <w:sz w:val="28"/>
           <w:szCs w:val="28"/>
         </w:rPr>
-        <w:t xml:space="preserve">heterogeneous sharding, scalability,</w:t>
+        <w:t xml:space="preserve">sharding heterogéneo, escalabilidad,</w:t>
       </w:r>
       <w:r>
         <w:rPr>
@@ -2952,7 +2952,7 @@
           <w:sz w:val="28"/>
           <w:szCs w:val="28"/>
         </w:rPr>
-        <w:t xml:space="preserve">upgradeability, transparent governance and cross-chain composability.</w:t>
+        <w:t xml:space="preserve">actualización, gobierno transparente y compatibilidad con cadenas cruzada.</w:t>
       </w:r>
     </w:p>
     <w:p>
@@ -2998,7 +2998,7 @@
           <w:sz w:val="28"/>
           <w:szCs w:val="28"/>
         </w:rPr>
-        <w:t xml:space="preserve">THIS IS</w:t>
+        <w:t xml:space="preserve">ESTO ES</w:t>
       </w:r>
     </w:p>
     <w:p>
@@ -3017,7 +3017,7 @@
           <w:sz w:val="28"/>
           <w:szCs w:val="28"/>
         </w:rPr>
-        <w:t xml:space="preserve">BLOCKCHAIN UNBOUNDED </w:t>
+        <w:t xml:space="preserve">CADENA DE BLOQUES SIN LÍMITES </w:t>
       </w:r>
     </w:p>
     <w:p>
@@ -3073,7 +3073,7 @@
       <w:bookmarkStart w:colFirst="0" w:colLast="0" w:name="_hwu7chvima7k" w:id="3"/>
       <w:bookmarkEnd w:id="3"/>
       <w:r>
-        <w:t xml:space="preserve">Heterogeneous Sharding</w:t>
+        <w:t xml:space="preserve">Sharding Heterogéneo</w:t>
       </w:r>
     </w:p>
     <w:p>
@@ -3144,7 +3144,7 @@
           <w:sz w:val="28"/>
           <w:szCs w:val="28"/>
         </w:rPr>
-        <w:t xml:space="preserve">Many chains,</w:t>
+        <w:t xml:space="preserve">Muchas cadenas,</w:t>
       </w:r>
     </w:p>
     <w:p>
@@ -3171,155 +3171,155 @@
           <w:sz w:val="28"/>
           <w:szCs w:val="28"/>
         </w:rPr>
-        <w:t xml:space="preserve">one network</w:t>
-      </w:r>
-    </w:p>
-    <w:p>
-      <w:pPr>
-        <w:rPr>
-          <w:rFonts w:ascii="Helvetica Neue" w:cs="Helvetica Neue" w:eastAsia="Helvetica Neue" w:hAnsi="Helvetica Neue"/>
-          <w:sz w:val="28"/>
-          <w:szCs w:val="28"/>
-        </w:rPr>
-      </w:pPr>
-    </w:p>
-    <w:p>
-      <w:pPr>
-        <w:rPr>
-          <w:rFonts w:ascii="Helvetica Neue" w:cs="Helvetica Neue" w:eastAsia="Helvetica Neue" w:hAnsi="Helvetica Neue"/>
-          <w:sz w:val="28"/>
-          <w:szCs w:val="28"/>
-        </w:rPr>
-      </w:pPr>
-    </w:p>
-    <w:p>
-      <w:pPr>
-        <w:rPr>
-          <w:rFonts w:ascii="Helvetica Neue" w:cs="Helvetica Neue" w:eastAsia="Helvetica Neue" w:hAnsi="Helvetica Neue"/>
-          <w:sz w:val="28"/>
-          <w:szCs w:val="28"/>
-        </w:rPr>
-      </w:pPr>
-      <w:r>
-        <w:rPr>
-          <w:rFonts w:ascii="Helvetica Neue" w:hAnsi="Helvetica Neue" w:cs="Helvetica Neue" w:eastAsia="Helvetica Neue"/>
-          <w:sz w:val="28"/>
-          <w:szCs w:val="28"/>
-        </w:rPr>
-        <w:t xml:space="preserve">Will there eventually be one blockchain to rule them all? We don’t think so.</w:t>
-      </w:r>
-    </w:p>
-    <w:p>
-      <w:pPr>
-        <w:rPr>
-          <w:rFonts w:ascii="Helvetica Neue" w:cs="Helvetica Neue" w:eastAsia="Helvetica Neue" w:hAnsi="Helvetica Neue"/>
-          <w:sz w:val="28"/>
-          <w:szCs w:val="28"/>
-        </w:rPr>
-      </w:pPr>
-    </w:p>
-    <w:p>
-      <w:pPr>
-        <w:rPr>
-          <w:rFonts w:ascii="Helvetica Neue" w:cs="Helvetica Neue" w:eastAsia="Helvetica Neue" w:hAnsi="Helvetica Neue"/>
-          <w:sz w:val="28"/>
-          <w:szCs w:val="28"/>
-        </w:rPr>
-      </w:pPr>
-      <w:r>
-        <w:rPr>
-          <w:rFonts w:ascii="Helvetica Neue" w:hAnsi="Helvetica Neue" w:cs="Helvetica Neue" w:eastAsia="Helvetica Neue"/>
-          <w:sz w:val="28"/>
-          <w:szCs w:val="28"/>
-        </w:rPr>
-        <w:t xml:space="preserve">All blockchains make different tradeoffs to support specific features and use cases, and as chain specialization increases, the need to transact between them will only increase over time.</w:t>
-      </w:r>
-    </w:p>
-    <w:p>
-      <w:pPr>
-        <w:rPr>
-          <w:rFonts w:ascii="Helvetica Neue" w:cs="Helvetica Neue" w:eastAsia="Helvetica Neue" w:hAnsi="Helvetica Neue"/>
-          <w:sz w:val="28"/>
-          <w:szCs w:val="28"/>
-        </w:rPr>
-      </w:pPr>
-    </w:p>
-    <w:p>
-      <w:pPr>
-        <w:rPr>
-          <w:rFonts w:ascii="Helvetica Neue" w:cs="Helvetica Neue" w:eastAsia="Helvetica Neue" w:hAnsi="Helvetica Neue"/>
-          <w:sz w:val="28"/>
-          <w:szCs w:val="28"/>
-        </w:rPr>
-      </w:pPr>
-      <w:r>
-        <w:rPr>
-          <w:rFonts w:ascii="Helvetica Neue" w:hAnsi="Helvetica Neue" w:cs="Helvetica Neue" w:eastAsia="Helvetica Neue"/>
-          <w:sz w:val="28"/>
-          <w:szCs w:val="28"/>
-        </w:rPr>
-        <w:t xml:space="preserve">Polkadot is a sharded blockchain, meaning it connects several chains together in a single network, allowing them to process transactions in parallel and exchange data between chains with security guarantees.</w:t>
-      </w:r>
-    </w:p>
-    <w:p>
-      <w:pPr>
-        <w:rPr>
-          <w:rFonts w:ascii="Helvetica Neue" w:cs="Helvetica Neue" w:eastAsia="Helvetica Neue" w:hAnsi="Helvetica Neue"/>
-          <w:sz w:val="28"/>
-          <w:szCs w:val="28"/>
-        </w:rPr>
-      </w:pPr>
-    </w:p>
-    <w:p>
-      <w:pPr>
-        <w:rPr>
-          <w:rFonts w:ascii="Helvetica Neue" w:cs="Helvetica Neue" w:eastAsia="Helvetica Neue" w:hAnsi="Helvetica Neue"/>
-          <w:sz w:val="28"/>
-          <w:szCs w:val="28"/>
-        </w:rPr>
-      </w:pPr>
-    </w:p>
-    <w:p>
-      <w:pPr>
-        <w:rPr>
-          <w:rFonts w:ascii="Helvetica Neue" w:cs="Helvetica Neue" w:eastAsia="Helvetica Neue" w:hAnsi="Helvetica Neue"/>
-          <w:sz w:val="28"/>
-          <w:szCs w:val="28"/>
-        </w:rPr>
-      </w:pPr>
-      <w:r>
-        <w:rPr>
-          <w:rFonts w:ascii="Helvetica Neue" w:hAnsi="Helvetica Neue" w:cs="Helvetica Neue" w:eastAsia="Helvetica Neue"/>
-          <w:sz w:val="28"/>
-          <w:szCs w:val="28"/>
-        </w:rPr>
-        <w:t xml:space="preserve">Thanks to Polkadot’s unique heterogeneous sharding model, each chain in the network can be optimized for a specific use case rather than being forced to adapt to a one-size-fits-all model.</w:t>
-      </w:r>
-    </w:p>
-    <w:p>
-      <w:pPr>
-        <w:rPr>
-          <w:rFonts w:ascii="Helvetica Neue" w:cs="Helvetica Neue" w:eastAsia="Helvetica Neue" w:hAnsi="Helvetica Neue"/>
-          <w:sz w:val="28"/>
-          <w:szCs w:val="28"/>
-        </w:rPr>
-      </w:pPr>
-    </w:p>
-    <w:p>
-      <w:pPr>
-        <w:rPr>
-          <w:rFonts w:ascii="Helvetica Neue" w:cs="Helvetica Neue" w:eastAsia="Helvetica Neue" w:hAnsi="Helvetica Neue"/>
-          <w:sz w:val="28"/>
-          <w:szCs w:val="28"/>
-        </w:rPr>
-      </w:pPr>
-      <w:r>
-        <w:rPr>
-          <w:rFonts w:ascii="Helvetica Neue" w:hAnsi="Helvetica Neue" w:cs="Helvetica Neue" w:eastAsia="Helvetica Neue"/>
-          <w:sz w:val="28"/>
-          <w:szCs w:val="28"/>
-        </w:rPr>
-        <w:t xml:space="preserve">More chains and more specialization means more possibilities for innovation.</w:t>
+        <w:t xml:space="preserve">una red</w:t>
+      </w:r>
+    </w:p>
+    <w:p>
+      <w:pPr>
+        <w:rPr>
+          <w:rFonts w:ascii="Helvetica Neue" w:cs="Helvetica Neue" w:eastAsia="Helvetica Neue" w:hAnsi="Helvetica Neue"/>
+          <w:sz w:val="28"/>
+          <w:szCs w:val="28"/>
+        </w:rPr>
+      </w:pPr>
+    </w:p>
+    <w:p>
+      <w:pPr>
+        <w:rPr>
+          <w:rFonts w:ascii="Helvetica Neue" w:cs="Helvetica Neue" w:eastAsia="Helvetica Neue" w:hAnsi="Helvetica Neue"/>
+          <w:sz w:val="28"/>
+          <w:szCs w:val="28"/>
+        </w:rPr>
+      </w:pPr>
+    </w:p>
+    <w:p>
+      <w:pPr>
+        <w:rPr>
+          <w:rFonts w:ascii="Helvetica Neue" w:cs="Helvetica Neue" w:eastAsia="Helvetica Neue" w:hAnsi="Helvetica Neue"/>
+          <w:sz w:val="28"/>
+          <w:szCs w:val="28"/>
+        </w:rPr>
+      </w:pPr>
+      <w:r>
+        <w:rPr>
+          <w:rFonts w:ascii="Helvetica Neue" w:hAnsi="Helvetica Neue" w:cs="Helvetica Neue" w:eastAsia="Helvetica Neue"/>
+          <w:sz w:val="28"/>
+          <w:szCs w:val="28"/>
+        </w:rPr>
+        <w:t xml:space="preserve">¿Habrá eventualmente una cadena de bloques para gobernarlas a todas? Nosotros no lo creemos.</w:t>
+      </w:r>
+    </w:p>
+    <w:p>
+      <w:pPr>
+        <w:rPr>
+          <w:rFonts w:ascii="Helvetica Neue" w:cs="Helvetica Neue" w:eastAsia="Helvetica Neue" w:hAnsi="Helvetica Neue"/>
+          <w:sz w:val="28"/>
+          <w:szCs w:val="28"/>
+        </w:rPr>
+      </w:pPr>
+    </w:p>
+    <w:p>
+      <w:pPr>
+        <w:rPr>
+          <w:rFonts w:ascii="Helvetica Neue" w:cs="Helvetica Neue" w:eastAsia="Helvetica Neue" w:hAnsi="Helvetica Neue"/>
+          <w:sz w:val="28"/>
+          <w:szCs w:val="28"/>
+        </w:rPr>
+      </w:pPr>
+      <w:r>
+        <w:rPr>
+          <w:rFonts w:ascii="Helvetica Neue" w:hAnsi="Helvetica Neue" w:cs="Helvetica Neue" w:eastAsia="Helvetica Neue"/>
+          <w:sz w:val="28"/>
+          <w:szCs w:val="28"/>
+        </w:rPr>
+        <w:t xml:space="preserve">Todas las cadenas de bloques hacen diferentes compensaciones para apoyar características específicas y casos de uso, y a medida que la especialización de la cadena aumenta, la necesidad de realizar transacciones entre ellas aumentará con el tiempo.</w:t>
+      </w:r>
+    </w:p>
+    <w:p>
+      <w:pPr>
+        <w:rPr>
+          <w:rFonts w:ascii="Helvetica Neue" w:cs="Helvetica Neue" w:eastAsia="Helvetica Neue" w:hAnsi="Helvetica Neue"/>
+          <w:sz w:val="28"/>
+          <w:szCs w:val="28"/>
+        </w:rPr>
+      </w:pPr>
+    </w:p>
+    <w:p>
+      <w:pPr>
+        <w:rPr>
+          <w:rFonts w:ascii="Helvetica Neue" w:cs="Helvetica Neue" w:eastAsia="Helvetica Neue" w:hAnsi="Helvetica Neue"/>
+          <w:sz w:val="28"/>
+          <w:szCs w:val="28"/>
+        </w:rPr>
+      </w:pPr>
+      <w:r>
+        <w:rPr>
+          <w:rFonts w:ascii="Helvetica Neue" w:hAnsi="Helvetica Neue" w:cs="Helvetica Neue" w:eastAsia="Helvetica Neue"/>
+          <w:sz w:val="28"/>
+          <w:szCs w:val="28"/>
+        </w:rPr>
+        <w:t xml:space="preserve">Polkadot es una cadena de bloques fragmentada, lo que significa que conecta varias cadenas en una sola red, lo que les permite procesar transacciones en paralelo e intercambiar datos entre cadenas con garantías de seguridad.</w:t>
+      </w:r>
+    </w:p>
+    <w:p>
+      <w:pPr>
+        <w:rPr>
+          <w:rFonts w:ascii="Helvetica Neue" w:cs="Helvetica Neue" w:eastAsia="Helvetica Neue" w:hAnsi="Helvetica Neue"/>
+          <w:sz w:val="28"/>
+          <w:szCs w:val="28"/>
+        </w:rPr>
+      </w:pPr>
+    </w:p>
+    <w:p>
+      <w:pPr>
+        <w:rPr>
+          <w:rFonts w:ascii="Helvetica Neue" w:cs="Helvetica Neue" w:eastAsia="Helvetica Neue" w:hAnsi="Helvetica Neue"/>
+          <w:sz w:val="28"/>
+          <w:szCs w:val="28"/>
+        </w:rPr>
+      </w:pPr>
+    </w:p>
+    <w:p>
+      <w:pPr>
+        <w:rPr>
+          <w:rFonts w:ascii="Helvetica Neue" w:cs="Helvetica Neue" w:eastAsia="Helvetica Neue" w:hAnsi="Helvetica Neue"/>
+          <w:sz w:val="28"/>
+          <w:szCs w:val="28"/>
+        </w:rPr>
+      </w:pPr>
+      <w:r>
+        <w:rPr>
+          <w:rFonts w:ascii="Helvetica Neue" w:hAnsi="Helvetica Neue" w:cs="Helvetica Neue" w:eastAsia="Helvetica Neue"/>
+          <w:sz w:val="28"/>
+          <w:szCs w:val="28"/>
+        </w:rPr>
+        <w:t xml:space="preserve">Gracias al singular modelo de fragmentación heterogénea de Polkadot, cada cadena de la red puede ser optimizada para un caso de uso específico en lugar de verse obligada a adaptarse a un modelo único.</w:t>
+      </w:r>
+    </w:p>
+    <w:p>
+      <w:pPr>
+        <w:rPr>
+          <w:rFonts w:ascii="Helvetica Neue" w:cs="Helvetica Neue" w:eastAsia="Helvetica Neue" w:hAnsi="Helvetica Neue"/>
+          <w:sz w:val="28"/>
+          <w:szCs w:val="28"/>
+        </w:rPr>
+      </w:pPr>
+    </w:p>
+    <w:p>
+      <w:pPr>
+        <w:rPr>
+          <w:rFonts w:ascii="Helvetica Neue" w:cs="Helvetica Neue" w:eastAsia="Helvetica Neue" w:hAnsi="Helvetica Neue"/>
+          <w:sz w:val="28"/>
+          <w:szCs w:val="28"/>
+        </w:rPr>
+      </w:pPr>
+      <w:r>
+        <w:rPr>
+          <w:rFonts w:ascii="Helvetica Neue" w:hAnsi="Helvetica Neue" w:cs="Helvetica Neue" w:eastAsia="Helvetica Neue"/>
+          <w:sz w:val="28"/>
+          <w:szCs w:val="28"/>
+        </w:rPr>
+        <w:t xml:space="preserve">Más cadenas y más especialización significa más posibilidades de innovación.</w:t>
       </w:r>
     </w:p>
     <w:p>
@@ -3348,7 +3348,7 @@
       <w:bookmarkStart w:colFirst="0" w:colLast="0" w:name="_6c90v5lg0097" w:id="4"/>
       <w:bookmarkEnd w:id="4"/>
       <w:r>
-        <w:t>Scalability</w:t>
+        <w:t>Escalabilidad</w:t>
       </w:r>
     </w:p>
     <w:p>
@@ -3428,7 +3428,7 @@
           <w:sz w:val="28"/>
           <w:szCs w:val="28"/>
         </w:rPr>
-        <w:t xml:space="preserve">that grow</w:t>
+        <w:t xml:space="preserve">que crecen</w:t>
       </w:r>
     </w:p>
     <w:p>
@@ -3482,33 +3482,33 @@
           <w:sz w:val="28"/>
           <w:szCs w:val="28"/>
         </w:rPr>
-        <w:t xml:space="preserve">One blockchain isn’t enough to support a bustling future of decentralized applications. The limited throughput and lack of runtime specialization in early blockchains made them impractical for scaling in many real-world use cases.</w:t>
-      </w:r>
-    </w:p>
-    <w:p>
-      <w:pPr>
-        <w:rPr>
-          <w:rFonts w:ascii="Helvetica Neue" w:cs="Helvetica Neue" w:eastAsia="Helvetica Neue" w:hAnsi="Helvetica Neue"/>
-          <w:sz w:val="28"/>
-          <w:szCs w:val="28"/>
-        </w:rPr>
-      </w:pPr>
-    </w:p>
-    <w:p>
-      <w:pPr>
-        <w:rPr>
-          <w:rFonts w:ascii="Helvetica Neue" w:cs="Helvetica Neue" w:eastAsia="Helvetica Neue" w:hAnsi="Helvetica Neue"/>
-          <w:sz w:val="28"/>
-          <w:szCs w:val="28"/>
-        </w:rPr>
-      </w:pPr>
-      <w:r>
-        <w:rPr>
-          <w:rFonts w:ascii="Helvetica Neue" w:hAnsi="Helvetica Neue" w:cs="Helvetica Neue" w:eastAsia="Helvetica Neue"/>
-          <w:sz w:val="28"/>
-          <w:szCs w:val="28"/>
-        </w:rPr>
-        <w:t xml:space="preserve">By bridging multiple specialized chains together into one sharded network, Polkadot allows for multiple transactions to be</w:t>
+        <w:t xml:space="preserve">Una cadena de bloques no es suficiente para respaldar un futuro repleto de aplicaciones descentralizadas. El limitado rendimiento y la falta de especialización en el tiempo de ejecución de las primeras cadenas de bloques las hacían poco prácticas para su escalado en muchos casos de uso en el mundo real.</w:t>
+      </w:r>
+    </w:p>
+    <w:p>
+      <w:pPr>
+        <w:rPr>
+          <w:rFonts w:ascii="Helvetica Neue" w:cs="Helvetica Neue" w:eastAsia="Helvetica Neue" w:hAnsi="Helvetica Neue"/>
+          <w:sz w:val="28"/>
+          <w:szCs w:val="28"/>
+        </w:rPr>
+      </w:pPr>
+    </w:p>
+    <w:p>
+      <w:pPr>
+        <w:rPr>
+          <w:rFonts w:ascii="Helvetica Neue" w:cs="Helvetica Neue" w:eastAsia="Helvetica Neue" w:hAnsi="Helvetica Neue"/>
+          <w:sz w:val="28"/>
+          <w:szCs w:val="28"/>
+        </w:rPr>
+      </w:pPr>
+      <w:r>
+        <w:rPr>
+          <w:rFonts w:ascii="Helvetica Neue" w:hAnsi="Helvetica Neue" w:cs="Helvetica Neue" w:eastAsia="Helvetica Neue"/>
+          <w:sz w:val="28"/>
+          <w:szCs w:val="28"/>
+        </w:rPr>
+        <w:t xml:space="preserve">Al unir múltiples cadenas especializadas en una red fragmentada, Polkadot permite que múltiples transacciones sean</w:t>
       </w:r>
     </w:p>
     <w:p>
@@ -3578,33 +3578,33 @@
           <w:sz w:val="28"/>
           <w:szCs w:val="28"/>
         </w:rPr>
-        <w:t xml:space="preserve">processed in parallel. This system removes the bottlenecks that occurred on earlier networks that processed transactions one-by-one.</w:t>
-      </w:r>
-    </w:p>
-    <w:p>
-      <w:pPr>
-        <w:rPr>
-          <w:rFonts w:ascii="Helvetica Neue" w:cs="Helvetica Neue" w:eastAsia="Helvetica Neue" w:hAnsi="Helvetica Neue"/>
-          <w:sz w:val="28"/>
-          <w:szCs w:val="28"/>
-        </w:rPr>
-      </w:pPr>
-    </w:p>
-    <w:p>
-      <w:pPr>
-        <w:rPr>
-          <w:rFonts w:ascii="Helvetica Neue" w:cs="Helvetica Neue" w:eastAsia="Helvetica Neue" w:hAnsi="Helvetica Neue"/>
-          <w:sz w:val="28"/>
-          <w:szCs w:val="28"/>
-        </w:rPr>
-      </w:pPr>
-      <w:r>
-        <w:rPr>
-          <w:rFonts w:ascii="Helvetica Neue" w:hAnsi="Helvetica Neue" w:cs="Helvetica Neue" w:eastAsia="Helvetica Neue"/>
-          <w:sz w:val="28"/>
-          <w:szCs w:val="28"/>
-        </w:rPr>
-        <w:t xml:space="preserve">Polkadot will be able to scale even further in the future with a planned feature known as </w:t>
+        <w:t xml:space="preserve">procesadas en paralelo. Este sistema elimina los cuellos de botella que se producían en las redes anteriores que procesaban las transacciones una por una.</w:t>
+      </w:r>
+    </w:p>
+    <w:p>
+      <w:pPr>
+        <w:rPr>
+          <w:rFonts w:ascii="Helvetica Neue" w:cs="Helvetica Neue" w:eastAsia="Helvetica Neue" w:hAnsi="Helvetica Neue"/>
+          <w:sz w:val="28"/>
+          <w:szCs w:val="28"/>
+        </w:rPr>
+      </w:pPr>
+    </w:p>
+    <w:p>
+      <w:pPr>
+        <w:rPr>
+          <w:rFonts w:ascii="Helvetica Neue" w:cs="Helvetica Neue" w:eastAsia="Helvetica Neue" w:hAnsi="Helvetica Neue"/>
+          <w:sz w:val="28"/>
+          <w:szCs w:val="28"/>
+        </w:rPr>
+      </w:pPr>
+      <w:r>
+        <w:rPr>
+          <w:rFonts w:ascii="Helvetica Neue" w:hAnsi="Helvetica Neue" w:cs="Helvetica Neue" w:eastAsia="Helvetica Neue"/>
+          <w:sz w:val="28"/>
+          <w:szCs w:val="28"/>
+        </w:rPr>
+        <w:t xml:space="preserve">Polkadot podrá escalar aún más en el futuro con una característica prevista conocida como </w:t>
       </w:r>
       <w:r>
         <w:rPr>
@@ -3613,32 +3613,23 @@
           <w:sz w:val="28"/>
           <w:szCs w:val="28"/>
         </w:rPr>
-        <w:t xml:space="preserve">nested relay chains</w:t>
-      </w:r>
-      <w:r>
-        <w:rPr>
-          <w:rFonts w:ascii="Helvetica Neue" w:hAnsi="Helvetica Neue" w:cs="Helvetica Neue" w:eastAsia="Helvetica Neue"/>
-          <w:sz w:val="28"/>
-          <w:szCs w:val="28"/>
-        </w:rPr>
-        <w:t xml:space="preserve">, which will increase the</w:t>
-      </w:r>
-      <w:r>
-        <w:rPr>
-          <w:rFonts w:ascii="Helvetica Neue" w:hAnsi="Helvetica Neue" w:cs="Helvetica Neue" w:eastAsia="Helvetica Neue"/>
-          <w:i w:val="1"/>
-          <w:sz w:val="28"/>
-          <w:szCs w:val="28"/>
-        </w:rPr>
-        <w:t xml:space="preserve"> </w:t>
-      </w:r>
-      <w:r>
-        <w:rPr>
-          <w:rFonts w:ascii="Helvetica Neue" w:hAnsi="Helvetica Neue" w:cs="Helvetica Neue" w:eastAsia="Helvetica Neue"/>
-          <w:sz w:val="28"/>
-          <w:szCs w:val="28"/>
-        </w:rPr>
-        <w:t xml:space="preserve">number of shards that can be added to the network.</w:t>
+        <w:t xml:space="preserve">cadenas relay anidadas</w:t>
+      </w:r>
+      <w:r>
+        <w:rPr>
+          <w:rFonts w:ascii="Helvetica Neue" w:hAnsi="Helvetica Neue" w:cs="Helvetica Neue" w:eastAsia="Helvetica Neue"/>
+          <w:sz w:val="28"/>
+          <w:szCs w:val="28"/>
+        </w:rPr>
+        <w:t xml:space="preserve">, que aumentará el número de </w:t>
+      </w:r>
+      <w:r>
+        <w:rPr>
+          <w:rFonts w:ascii="Helvetica Neue" w:hAnsi="Helvetica Neue" w:cs="Helvetica Neue" w:eastAsia="Helvetica Neue"/>
+          <w:sz w:val="28"/>
+          <w:szCs w:val="28"/>
+        </w:rPr>
+        <w:t xml:space="preserve">fragmentos que pueden añadirse a la red</w:t>
       </w:r>
     </w:p>
     <w:p>
@@ -3675,7 +3666,7 @@
       <w:bookmarkStart w:colFirst="0" w:colLast="0" w:name="_mn75bhwmmcuc" w:id="5"/>
       <w:bookmarkEnd w:id="5"/>
       <w:r>
-        <w:t>Upgradeability</w:t>
+        <w:t>Actualizables</w:t>
       </w:r>
     </w:p>
     <w:p>
@@ -3747,7 +3738,7 @@
           <w:sz w:val="28"/>
           <w:szCs w:val="28"/>
         </w:rPr>
-        <w:t xml:space="preserve">Future-proof your blockchain with forkless upgrades</w:t>
+        <w:t xml:space="preserve">Tu cadena de bloques a prueba de futuro con actualizaciones sin bifurcación</w:t>
       </w:r>
     </w:p>
     <w:p>
@@ -3802,68 +3793,68 @@
           <w:sz w:val="28"/>
           <w:szCs w:val="28"/>
         </w:rPr>
-        <w:t xml:space="preserve">Early computer games were shipped on printed circuit boards known as cartridges. These cartridges were expensive and time-consuming to make as the code was etched onto the chips, leaving no room for error.</w:t>
-      </w:r>
-    </w:p>
-    <w:p>
-      <w:pPr>
-        <w:rPr>
-          <w:rFonts w:ascii="Helvetica Neue" w:cs="Helvetica Neue" w:eastAsia="Helvetica Neue" w:hAnsi="Helvetica Neue"/>
-          <w:sz w:val="28"/>
-          <w:szCs w:val="28"/>
-        </w:rPr>
-      </w:pPr>
-    </w:p>
-    <w:p>
-      <w:pPr>
-        <w:rPr>
-          <w:rFonts w:ascii="Helvetica Neue" w:cs="Helvetica Neue" w:eastAsia="Helvetica Neue" w:hAnsi="Helvetica Neue"/>
-          <w:sz w:val="28"/>
-          <w:szCs w:val="28"/>
-        </w:rPr>
-      </w:pPr>
-      <w:r>
-        <w:rPr>
-          <w:rFonts w:ascii="Helvetica Neue" w:hAnsi="Helvetica Neue" w:cs="Helvetica Neue" w:eastAsia="Helvetica Neue"/>
-          <w:sz w:val="28"/>
-          <w:szCs w:val="28"/>
-        </w:rPr>
-        <w:t xml:space="preserve">These days we’re used to our apps, games and browsers updating frequently, even automatically. Developers fix bugs before they can cause problems, and new features are added as better solutions become available.</w:t>
-      </w:r>
-    </w:p>
-    <w:p>
-      <w:pPr>
-        <w:rPr>
-          <w:rFonts w:ascii="Helvetica Neue" w:cs="Helvetica Neue" w:eastAsia="Helvetica Neue" w:hAnsi="Helvetica Neue"/>
-          <w:sz w:val="28"/>
-          <w:szCs w:val="28"/>
-        </w:rPr>
-      </w:pPr>
-    </w:p>
-    <w:p>
-      <w:pPr>
-        <w:rPr>
-          <w:rFonts w:ascii="Helvetica Neue" w:cs="Helvetica Neue" w:eastAsia="Helvetica Neue" w:hAnsi="Helvetica Neue"/>
-          <w:sz w:val="28"/>
-          <w:szCs w:val="28"/>
-        </w:rPr>
-      </w:pPr>
-    </w:p>
-    <w:p>
-      <w:pPr>
-        <w:rPr>
-          <w:rFonts w:ascii="Helvetica Neue" w:cs="Helvetica Neue" w:eastAsia="Helvetica Neue" w:hAnsi="Helvetica Neue"/>
-          <w:sz w:val="28"/>
-          <w:szCs w:val="28"/>
-        </w:rPr>
-      </w:pPr>
-      <w:r>
-        <w:rPr>
-          <w:rFonts w:ascii="Helvetica Neue" w:hAnsi="Helvetica Neue" w:cs="Helvetica Neue" w:eastAsia="Helvetica Neue"/>
-          <w:sz w:val="28"/>
-          <w:szCs w:val="28"/>
-        </w:rPr>
-        <w:t xml:space="preserve">Like all software, blockchains need upgrades in order to stay relevant. However, it’s far more difficult to upgrade a blockchain than an app, game, or browser. Upgrading conventional blockchains requires forking the</w:t>
+        <w:t xml:space="preserve">Los primeros juegos de ordenador se enviaban en placas de circuito impreso conocidas como cartuchos. Estos cartuchos eran caros y llevaban mucho tiempo de fabricación, ya que el código estaba grabado en los chips, sin dejar espacio para el error.</w:t>
+      </w:r>
+    </w:p>
+    <w:p>
+      <w:pPr>
+        <w:rPr>
+          <w:rFonts w:ascii="Helvetica Neue" w:cs="Helvetica Neue" w:eastAsia="Helvetica Neue" w:hAnsi="Helvetica Neue"/>
+          <w:sz w:val="28"/>
+          <w:szCs w:val="28"/>
+        </w:rPr>
+      </w:pPr>
+    </w:p>
+    <w:p>
+      <w:pPr>
+        <w:rPr>
+          <w:rFonts w:ascii="Helvetica Neue" w:cs="Helvetica Neue" w:eastAsia="Helvetica Neue" w:hAnsi="Helvetica Neue"/>
+          <w:sz w:val="28"/>
+          <w:szCs w:val="28"/>
+        </w:rPr>
+      </w:pPr>
+      <w:r>
+        <w:rPr>
+          <w:rFonts w:ascii="Helvetica Neue" w:hAnsi="Helvetica Neue" w:cs="Helvetica Neue" w:eastAsia="Helvetica Neue"/>
+          <w:sz w:val="28"/>
+          <w:szCs w:val="28"/>
+        </w:rPr>
+        <w:t xml:space="preserve">Hoy en día estamos acostumbrados a que nuestras aplicaciones, juegos y navegadores se actualicen con frecuencia, incluso de forma automática. Los desarrolladores corrigen los errores antes de que puedan causar problemas, y se añaden nuevas funciones a medida que se dispone de mejores soluciones.</w:t>
+      </w:r>
+    </w:p>
+    <w:p>
+      <w:pPr>
+        <w:rPr>
+          <w:rFonts w:ascii="Helvetica Neue" w:cs="Helvetica Neue" w:eastAsia="Helvetica Neue" w:hAnsi="Helvetica Neue"/>
+          <w:sz w:val="28"/>
+          <w:szCs w:val="28"/>
+        </w:rPr>
+      </w:pPr>
+    </w:p>
+    <w:p>
+      <w:pPr>
+        <w:rPr>
+          <w:rFonts w:ascii="Helvetica Neue" w:cs="Helvetica Neue" w:eastAsia="Helvetica Neue" w:hAnsi="Helvetica Neue"/>
+          <w:sz w:val="28"/>
+          <w:szCs w:val="28"/>
+        </w:rPr>
+      </w:pPr>
+    </w:p>
+    <w:p>
+      <w:pPr>
+        <w:rPr>
+          <w:rFonts w:ascii="Helvetica Neue" w:cs="Helvetica Neue" w:eastAsia="Helvetica Neue" w:hAnsi="Helvetica Neue"/>
+          <w:sz w:val="28"/>
+          <w:szCs w:val="28"/>
+        </w:rPr>
+      </w:pPr>
+      <w:r>
+        <w:rPr>
+          <w:rFonts w:ascii="Helvetica Neue" w:hAnsi="Helvetica Neue" w:cs="Helvetica Neue" w:eastAsia="Helvetica Neue"/>
+          <w:sz w:val="28"/>
+          <w:szCs w:val="28"/>
+        </w:rPr>
+        <w:t xml:space="preserve">Como todo el software, las cadenas de bloques necesitan actualizaciones para seguir siendo de interés. Sin embargo, es mucho más difícil actualizar una cadena de bloques que una aplicación, un juego o un navegador. La mejora de las cadenas de bloques convencionales requiere bifurcar la</w:t>
       </w:r>
     </w:p>
     <w:p>
@@ -3933,59 +3924,59 @@
           <w:sz w:val="28"/>
           <w:szCs w:val="28"/>
         </w:rPr>
-        <w:t xml:space="preserve">network, often taking months of work, and particularly contentious hard forks can break apart a community.</w:t>
-      </w:r>
-    </w:p>
-    <w:p>
-      <w:pPr>
-        <w:rPr>
-          <w:rFonts w:ascii="Helvetica Neue" w:cs="Helvetica Neue" w:eastAsia="Helvetica Neue" w:hAnsi="Helvetica Neue"/>
-          <w:sz w:val="28"/>
-          <w:szCs w:val="28"/>
-        </w:rPr>
-      </w:pPr>
-    </w:p>
-    <w:p>
-      <w:pPr>
-        <w:rPr>
-          <w:rFonts w:ascii="Helvetica Neue" w:cs="Helvetica Neue" w:eastAsia="Helvetica Neue" w:hAnsi="Helvetica Neue"/>
-          <w:sz w:val="28"/>
-          <w:szCs w:val="28"/>
-        </w:rPr>
-      </w:pPr>
-      <w:r>
-        <w:rPr>
-          <w:rFonts w:ascii="Helvetica Neue" w:hAnsi="Helvetica Neue" w:cs="Helvetica Neue" w:eastAsia="Helvetica Neue"/>
-          <w:sz w:val="28"/>
-          <w:szCs w:val="28"/>
-        </w:rPr>
-        <w:t xml:space="preserve">Polkadot revolutionizes this process, enabling blockchains to upgrade themselves without the need to fork the chain. These forkless upgrades are enacted through Polkadot’s transparent on-chain governance system.</w:t>
-      </w:r>
-    </w:p>
-    <w:p>
-      <w:pPr>
-        <w:rPr>
-          <w:rFonts w:ascii="Helvetica Neue" w:cs="Helvetica Neue" w:eastAsia="Helvetica Neue" w:hAnsi="Helvetica Neue"/>
-          <w:sz w:val="28"/>
-          <w:szCs w:val="28"/>
-        </w:rPr>
-      </w:pPr>
-    </w:p>
-    <w:p>
-      <w:pPr>
-        <w:rPr>
-          <w:rFonts w:ascii="Helvetica Neue" w:cs="Helvetica Neue" w:eastAsia="Helvetica Neue" w:hAnsi="Helvetica Neue"/>
-          <w:sz w:val="28"/>
-          <w:szCs w:val="28"/>
-        </w:rPr>
-      </w:pPr>
-      <w:r>
-        <w:rPr>
-          <w:rFonts w:ascii="Helvetica Neue" w:hAnsi="Helvetica Neue" w:cs="Helvetica Neue" w:eastAsia="Helvetica Neue"/>
-          <w:sz w:val="28"/>
-          <w:szCs w:val="28"/>
-        </w:rPr>
-        <w:t xml:space="preserve">With this feature, Polkadot enables projects to stay agile, adapting and evolving with the pace of technology. It also significantly reduces the risk associated with contentious hard forks—a severe barrier to entry for many organizations.</w:t>
+        <w:t xml:space="preserve">red, que a menudo lleva meses de trabajo, y particularmente las bifurcaciones fuertes polémicas pueden romper una comunidad.</w:t>
+      </w:r>
+    </w:p>
+    <w:p>
+      <w:pPr>
+        <w:rPr>
+          <w:rFonts w:ascii="Helvetica Neue" w:cs="Helvetica Neue" w:eastAsia="Helvetica Neue" w:hAnsi="Helvetica Neue"/>
+          <w:sz w:val="28"/>
+          <w:szCs w:val="28"/>
+        </w:rPr>
+      </w:pPr>
+    </w:p>
+    <w:p>
+      <w:pPr>
+        <w:rPr>
+          <w:rFonts w:ascii="Helvetica Neue" w:cs="Helvetica Neue" w:eastAsia="Helvetica Neue" w:hAnsi="Helvetica Neue"/>
+          <w:sz w:val="28"/>
+          <w:szCs w:val="28"/>
+        </w:rPr>
+      </w:pPr>
+      <w:r>
+        <w:rPr>
+          <w:rFonts w:ascii="Helvetica Neue" w:hAnsi="Helvetica Neue" w:cs="Helvetica Neue" w:eastAsia="Helvetica Neue"/>
+          <w:sz w:val="28"/>
+          <w:szCs w:val="28"/>
+        </w:rPr>
+        <w:t xml:space="preserve">Polkadot revoluciona este proceso, permitiendo que las cadenas de bloques se mejoren a sí mismas sin necesidad de bifurcaciones. Estas actualizaciones sin bifurcaciones se llevan a cabo a través del sistema de gobierno transparente en cadena de Polkadot.</w:t>
+      </w:r>
+    </w:p>
+    <w:p>
+      <w:pPr>
+        <w:rPr>
+          <w:rFonts w:ascii="Helvetica Neue" w:cs="Helvetica Neue" w:eastAsia="Helvetica Neue" w:hAnsi="Helvetica Neue"/>
+          <w:sz w:val="28"/>
+          <w:szCs w:val="28"/>
+        </w:rPr>
+      </w:pPr>
+    </w:p>
+    <w:p>
+      <w:pPr>
+        <w:rPr>
+          <w:rFonts w:ascii="Helvetica Neue" w:cs="Helvetica Neue" w:eastAsia="Helvetica Neue" w:hAnsi="Helvetica Neue"/>
+          <w:sz w:val="28"/>
+          <w:szCs w:val="28"/>
+        </w:rPr>
+      </w:pPr>
+      <w:r>
+        <w:rPr>
+          <w:rFonts w:ascii="Helvetica Neue" w:hAnsi="Helvetica Neue" w:cs="Helvetica Neue" w:eastAsia="Helvetica Neue"/>
+          <w:sz w:val="28"/>
+          <w:szCs w:val="28"/>
+        </w:rPr>
+        <w:t xml:space="preserve">Con esta característica, Polkadot permite que los proyectos se mantengan ágiles, adaptándose y evolucionando al ritmo de la tecnología. También reduce significativamente el riesgo asociado a las bifurcaciones difíciles conflictivas, una grave barrera de entrada para muchas organizaciones.</w:t>
       </w:r>
     </w:p>
     <w:p>
@@ -4031,7 +4022,7 @@
       <w:bookmarkStart w:colFirst="0" w:colLast="0" w:name="_lcnrc2a9v968" w:id="6"/>
       <w:bookmarkEnd w:id="6"/>
       <w:r>
-        <w:t xml:space="preserve">Transparent Governance</w:t>
+        <w:t xml:space="preserve">Gobernanza transparente</w:t>
       </w:r>
     </w:p>
     <w:p>
@@ -4093,7 +4084,7 @@
           <w:sz w:val="28"/>
           <w:szCs w:val="28"/>
         </w:rPr>
-        <w:t>Community</w:t>
+        <w:t xml:space="preserve">Impulsada por la comunidad</w:t>
       </w:r>
     </w:p>
     <w:p>
@@ -4165,7 +4156,7 @@
           <w:sz w:val="28"/>
           <w:szCs w:val="28"/>
         </w:rPr>
-        <w:t xml:space="preserve">Early blockchains had no formal governance procedures. Individual stakeholders were powerless to propose or veto protocol changes unless they knew the right people.</w:t>
+        <w:t xml:space="preserve">Las primeras cadenas de bloques no tenían procedimientos de gobierno formales. Las partes interesadas no podían proponer o vetar cambios en el protocolo a menos que conocieran a las personas apropiadas.</w:t>
       </w:r>
     </w:p>
     <w:p>
@@ -4192,60 +4183,60 @@
           <w:sz w:val="28"/>
           <w:szCs w:val="28"/>
         </w:rPr>
-        <w:t xml:space="preserve">Polkadot is different. It’s governed by anyone who owns DOTs, Polkadot’s native currency, in a fair and transparent way.</w:t>
-      </w:r>
-    </w:p>
-    <w:p>
-      <w:pPr>
-        <w:rPr>
-          <w:rFonts w:ascii="Helvetica Neue" w:cs="Helvetica Neue" w:eastAsia="Helvetica Neue" w:hAnsi="Helvetica Neue"/>
-          <w:sz w:val="28"/>
-          <w:szCs w:val="28"/>
-        </w:rPr>
-      </w:pPr>
-    </w:p>
-    <w:p>
-      <w:pPr>
-        <w:rPr>
-          <w:rFonts w:ascii="Helvetica Neue" w:cs="Helvetica Neue" w:eastAsia="Helvetica Neue" w:hAnsi="Helvetica Neue"/>
-          <w:sz w:val="28"/>
-          <w:szCs w:val="28"/>
-        </w:rPr>
-      </w:pPr>
-    </w:p>
-    <w:p>
-      <w:pPr>
-        <w:rPr>
-          <w:rFonts w:ascii="Helvetica Neue" w:cs="Helvetica Neue" w:eastAsia="Helvetica Neue" w:hAnsi="Helvetica Neue"/>
-          <w:sz w:val="28"/>
-          <w:szCs w:val="28"/>
-        </w:rPr>
-      </w:pPr>
-    </w:p>
-    <w:p>
-      <w:pPr>
-        <w:rPr>
-          <w:rFonts w:ascii="Helvetica Neue" w:cs="Helvetica Neue" w:eastAsia="Helvetica Neue" w:hAnsi="Helvetica Neue"/>
-          <w:sz w:val="28"/>
-          <w:szCs w:val="28"/>
-        </w:rPr>
-      </w:pPr>
-    </w:p>
-    <w:p>
-      <w:pPr>
-        <w:rPr>
-          <w:rFonts w:ascii="Helvetica Neue" w:cs="Helvetica Neue" w:eastAsia="Helvetica Neue" w:hAnsi="Helvetica Neue"/>
-          <w:sz w:val="28"/>
-          <w:szCs w:val="28"/>
-        </w:rPr>
-      </w:pPr>
-      <w:r>
-        <w:rPr>
-          <w:rFonts w:ascii="Helvetica Neue" w:hAnsi="Helvetica Neue" w:cs="Helvetica Neue" w:eastAsia="Helvetica Neue"/>
-          <w:sz w:val="28"/>
-          <w:szCs w:val="28"/>
-        </w:rPr>
-        <w:t xml:space="preserve">All DOT holders are able to propose a change to the protocol or vote on existing proposals. They can also help elect council members who represent passive stakeholders within Polkadot’s governance system.</w:t>
+        <w:t xml:space="preserve">Polkadot es diferente. Está gobernado por cualquiera que posea DOTs, la moneda nativa de Polkadot, de manera justa y transparente.</w:t>
+      </w:r>
+    </w:p>
+    <w:p>
+      <w:pPr>
+        <w:rPr>
+          <w:rFonts w:ascii="Helvetica Neue" w:cs="Helvetica Neue" w:eastAsia="Helvetica Neue" w:hAnsi="Helvetica Neue"/>
+          <w:sz w:val="28"/>
+          <w:szCs w:val="28"/>
+        </w:rPr>
+      </w:pPr>
+    </w:p>
+    <w:p>
+      <w:pPr>
+        <w:rPr>
+          <w:rFonts w:ascii="Helvetica Neue" w:cs="Helvetica Neue" w:eastAsia="Helvetica Neue" w:hAnsi="Helvetica Neue"/>
+          <w:sz w:val="28"/>
+          <w:szCs w:val="28"/>
+        </w:rPr>
+      </w:pPr>
+    </w:p>
+    <w:p>
+      <w:pPr>
+        <w:rPr>
+          <w:rFonts w:ascii="Helvetica Neue" w:cs="Helvetica Neue" w:eastAsia="Helvetica Neue" w:hAnsi="Helvetica Neue"/>
+          <w:sz w:val="28"/>
+          <w:szCs w:val="28"/>
+        </w:rPr>
+      </w:pPr>
+    </w:p>
+    <w:p>
+      <w:pPr>
+        <w:rPr>
+          <w:rFonts w:ascii="Helvetica Neue" w:cs="Helvetica Neue" w:eastAsia="Helvetica Neue" w:hAnsi="Helvetica Neue"/>
+          <w:sz w:val="28"/>
+          <w:szCs w:val="28"/>
+        </w:rPr>
+      </w:pPr>
+    </w:p>
+    <w:p>
+      <w:pPr>
+        <w:rPr>
+          <w:rFonts w:ascii="Helvetica Neue" w:cs="Helvetica Neue" w:eastAsia="Helvetica Neue" w:hAnsi="Helvetica Neue"/>
+          <w:sz w:val="28"/>
+          <w:szCs w:val="28"/>
+        </w:rPr>
+      </w:pPr>
+      <w:r>
+        <w:rPr>
+          <w:rFonts w:ascii="Helvetica Neue" w:hAnsi="Helvetica Neue" w:cs="Helvetica Neue" w:eastAsia="Helvetica Neue"/>
+          <w:sz w:val="28"/>
+          <w:szCs w:val="28"/>
+        </w:rPr>
+        <w:t xml:space="preserve">Todos los propietarios de DOT pueden proponer un cambio en el protocolo o votar sobre las propuestas existentes. También pueden ayudar a elegir a los miembros del consejo que representan a las partes interesadas pasivas dentro del sistema de gobierno de Polkadot.</w:t>
       </w:r>
     </w:p>
     <w:p>
@@ -4326,7 +4317,7 @@
           <w:sz w:val="28"/>
           <w:szCs w:val="28"/>
         </w:rPr>
-        <w:t xml:space="preserve">Cross-Chain Composability</w:t>
+        <w:t xml:space="preserve">Composición de cadenas cruzadas</w:t>
       </w:r>
     </w:p>
     <w:p>
@@ -4362,7 +4353,7 @@
           <w:sz w:val="28"/>
           <w:szCs w:val="28"/>
         </w:rPr>
-        <w:t>Collaborative</w:t>
+        <w:t xml:space="preserve">Colaborativo por diseño</w:t>
       </w:r>
     </w:p>
     <w:p>
@@ -4434,42 +4425,42 @@
           <w:sz w:val="28"/>
           <w:szCs w:val="28"/>
         </w:rPr>
-        <w:t xml:space="preserve">Early blockchains were like walled gardens closed off to other networks. But as the number of chains for specific use cases continues to rise, so does the need for cross-chain communication and interoperability.</w:t>
-      </w:r>
-    </w:p>
-    <w:p>
-      <w:pPr>
-        <w:rPr>
-          <w:rFonts w:ascii="Helvetica Neue" w:cs="Helvetica Neue" w:eastAsia="Helvetica Neue" w:hAnsi="Helvetica Neue"/>
-          <w:sz w:val="28"/>
-          <w:szCs w:val="28"/>
-        </w:rPr>
-      </w:pPr>
-    </w:p>
-    <w:p>
-      <w:pPr>
-        <w:rPr>
-          <w:rFonts w:ascii="Helvetica Neue" w:cs="Helvetica Neue" w:eastAsia="Helvetica Neue" w:hAnsi="Helvetica Neue"/>
-          <w:sz w:val="28"/>
-          <w:szCs w:val="28"/>
-        </w:rPr>
-      </w:pPr>
-    </w:p>
-    <w:p>
-      <w:pPr>
-        <w:rPr>
-          <w:rFonts w:ascii="Helvetica Neue" w:cs="Helvetica Neue" w:eastAsia="Helvetica Neue" w:hAnsi="Helvetica Neue"/>
-          <w:sz w:val="28"/>
-          <w:szCs w:val="28"/>
-        </w:rPr>
-      </w:pPr>
-      <w:r>
-        <w:rPr>
-          <w:rFonts w:ascii="Helvetica Neue" w:hAnsi="Helvetica Neue" w:cs="Helvetica Neue" w:eastAsia="Helvetica Neue"/>
-          <w:sz w:val="28"/>
-          <w:szCs w:val="28"/>
-        </w:rPr>
-        <w:t xml:space="preserve">Polkadot’s cross-chain composability and message passing allows shards to communicate, exchange value, and share functionality, opening the door to a new wave of innovation.</w:t>
+        <w:t xml:space="preserve">Las primeras cadenas de bloques eran como jardines vallados cerrados a otras redes. Pero a medida que el número de cadenas para casos de uso específicos continúa aumentando, también lo hace la necesidad de comunicación e interoperabilidad entre cadenas.</w:t>
+      </w:r>
+    </w:p>
+    <w:p>
+      <w:pPr>
+        <w:rPr>
+          <w:rFonts w:ascii="Helvetica Neue" w:cs="Helvetica Neue" w:eastAsia="Helvetica Neue" w:hAnsi="Helvetica Neue"/>
+          <w:sz w:val="28"/>
+          <w:szCs w:val="28"/>
+        </w:rPr>
+      </w:pPr>
+    </w:p>
+    <w:p>
+      <w:pPr>
+        <w:rPr>
+          <w:rFonts w:ascii="Helvetica Neue" w:cs="Helvetica Neue" w:eastAsia="Helvetica Neue" w:hAnsi="Helvetica Neue"/>
+          <w:sz w:val="28"/>
+          <w:szCs w:val="28"/>
+        </w:rPr>
+      </w:pPr>
+    </w:p>
+    <w:p>
+      <w:pPr>
+        <w:rPr>
+          <w:rFonts w:ascii="Helvetica Neue" w:cs="Helvetica Neue" w:eastAsia="Helvetica Neue" w:hAnsi="Helvetica Neue"/>
+          <w:sz w:val="28"/>
+          <w:szCs w:val="28"/>
+        </w:rPr>
+      </w:pPr>
+      <w:r>
+        <w:rPr>
+          <w:rFonts w:ascii="Helvetica Neue" w:hAnsi="Helvetica Neue" w:cs="Helvetica Neue" w:eastAsia="Helvetica Neue"/>
+          <w:sz w:val="28"/>
+          <w:szCs w:val="28"/>
+        </w:rPr>
+        <w:t xml:space="preserve">La composición para cadenas cruzadas de Polkadot y el intercambio de mensajes permite que los fragmentos se comuniquen, intercambien valor y compartan funcionalidad, abriendo la puerta a una nueva ola de innovación.</w:t>
       </w:r>
     </w:p>
     <w:p>
@@ -4539,7 +4530,7 @@
           <w:sz w:val="28"/>
           <w:szCs w:val="28"/>
         </w:rPr>
-        <w:t xml:space="preserve">Thanks to Polkadot’s ability to bridge blockchains, Polkadot shards will also be able to interact with popular decentralized-finance protocols and cryptoassets on external networks like Ethereum.</w:t>
+        <w:t xml:space="preserve">Gracias a la capacidad de Polkadot de crear enlaces entre cadenas de bloques, los fragmentos de Polkadot también podrán interactuar con los populares protocolos de financiación descentralizada y los criptoactivos de redes externas como Ethereum.</w:t>
       </w:r>
     </w:p>
     <w:p>
@@ -4568,7 +4559,7 @@
       <w:bookmarkStart w:colFirst="0" w:colLast="0" w:name="_3dj14jm9m5dy" w:id="7"/>
       <w:bookmarkEnd w:id="7"/>
       <w:r>
-        <w:t xml:space="preserve">Polkadot Architecture</w:t>
+        <w:t xml:space="preserve">Arquitectura de Polkadot</w:t>
       </w:r>
     </w:p>
     <w:p>
@@ -4613,7 +4604,7 @@
           <w:sz w:val="28"/>
           <w:szCs w:val="28"/>
         </w:rPr>
-        <w:t>Connecting</w:t>
+        <w:t xml:space="preserve">Conectando los puntos</w:t>
       </w:r>
     </w:p>
     <w:p>
@@ -4666,7 +4657,7 @@
           <w:sz w:val="28"/>
           <w:szCs w:val="28"/>
         </w:rPr>
-        <w:t xml:space="preserve">Polkadot unites a network of</w:t>
+        <w:t xml:space="preserve">Polkadot une una red de fragmentos heterogéneos de cadenas de bloques llamados parachains. Estas cadenas se conectan y son aseguradas por la Relay chain de Polkadot. También pueden conectarse con redes externas a través de puentes.</w:t>
       </w:r>
     </w:p>
     <w:p>
@@ -4866,33 +4857,33 @@
           <w:sz w:val="28"/>
           <w:szCs w:val="28"/>
         </w:rPr>
-        <w:t xml:space="preserve">Relay Chain</w:t>
-      </w:r>
-    </w:p>
-    <w:p>
-      <w:pPr>
-        <w:rPr>
-          <w:rFonts w:ascii="Helvetica Neue" w:cs="Helvetica Neue" w:eastAsia="Helvetica Neue" w:hAnsi="Helvetica Neue"/>
-          <w:sz w:val="28"/>
-          <w:szCs w:val="28"/>
-        </w:rPr>
-      </w:pPr>
-    </w:p>
-    <w:p>
-      <w:pPr>
-        <w:rPr>
-          <w:rFonts w:ascii="Helvetica Neue" w:cs="Helvetica Neue" w:eastAsia="Helvetica Neue" w:hAnsi="Helvetica Neue"/>
-          <w:sz w:val="28"/>
-          <w:szCs w:val="28"/>
-        </w:rPr>
-      </w:pPr>
-      <w:r>
-        <w:rPr>
-          <w:rFonts w:ascii="Helvetica Neue" w:hAnsi="Helvetica Neue" w:cs="Helvetica Neue" w:eastAsia="Helvetica Neue"/>
-          <w:sz w:val="28"/>
-          <w:szCs w:val="28"/>
-        </w:rPr>
-        <w:t xml:space="preserve">The heart of Polkadot, responsible for the network’s security, consensus and cross-chain interoperability.</w:t>
+        <w:t xml:space="preserve">Relay chain</w:t>
+      </w:r>
+    </w:p>
+    <w:p>
+      <w:pPr>
+        <w:rPr>
+          <w:rFonts w:ascii="Helvetica Neue" w:cs="Helvetica Neue" w:eastAsia="Helvetica Neue" w:hAnsi="Helvetica Neue"/>
+          <w:sz w:val="28"/>
+          <w:szCs w:val="28"/>
+        </w:rPr>
+      </w:pPr>
+    </w:p>
+    <w:p>
+      <w:pPr>
+        <w:rPr>
+          <w:rFonts w:ascii="Helvetica Neue" w:cs="Helvetica Neue" w:eastAsia="Helvetica Neue" w:hAnsi="Helvetica Neue"/>
+          <w:sz w:val="28"/>
+          <w:szCs w:val="28"/>
+        </w:rPr>
+      </w:pPr>
+      <w:r>
+        <w:rPr>
+          <w:rFonts w:ascii="Helvetica Neue" w:hAnsi="Helvetica Neue" w:cs="Helvetica Neue" w:eastAsia="Helvetica Neue"/>
+          <w:sz w:val="28"/>
+          <w:szCs w:val="28"/>
+        </w:rPr>
+        <w:t xml:space="preserve">El corazón de Polkadot, responsable de la seguridad de la red, el consenso y la interoperabilidad de la cadena cruzada.</w:t>
       </w:r>
     </w:p>
     <w:p>
@@ -4970,7 +4961,7 @@
           <w:sz w:val="28"/>
           <w:szCs w:val="28"/>
         </w:rPr>
-        <w:t xml:space="preserve">Sovereign blockchains that can have their own tokens and optimize their functionality for specific use cases. To connect to the Relay Chain, parachains can pay as they go or lease a slot for continuous connectivity.</w:t>
+        <w:t xml:space="preserve">Cadenas de bloques soberanos que pueden tener sus propios tokens y optimizar su funcionalidad para casos de uso específicos. Para conectarse a la Relay Chain, las Parachains pueden pagar a medida que avanzan o alquilan un espacio para una conectividad permanente.</w:t>
       </w:r>
     </w:p>
     <w:p>
@@ -5040,7 +5031,7 @@
           <w:sz w:val="28"/>
           <w:szCs w:val="28"/>
         </w:rPr>
-        <w:t xml:space="preserve">Special blockchains that allow Polkadot shards to connect to and communicate with external networks like Ethereum and Bitcoin.</w:t>
+        <w:t xml:space="preserve">Cadenas de bloques especiales que permiten a los fragmentos de Polkadot conectarse y comunicarse con redes externas como Ethereum y Bitcoin.</w:t>
       </w:r>
     </w:p>
     <w:p>
@@ -5078,7 +5069,7 @@
       <w:bookmarkStart w:colFirst="0" w:colLast="0" w:name="_5auot53ds135" w:id="8"/>
       <w:bookmarkEnd w:id="8"/>
       <w:r>
-        <w:t xml:space="preserve">Polkadot Consensus Roles</w:t>
+        <w:t xml:space="preserve">Roles del consenso de Polkadot</w:t>
       </w:r>
     </w:p>
     <w:p>
@@ -5157,33 +5148,33 @@
           <w:sz w:val="28"/>
           <w:szCs w:val="28"/>
         </w:rPr>
-        <w:t>Validators</w:t>
-      </w:r>
-    </w:p>
-    <w:p>
-      <w:pPr>
-        <w:rPr>
-          <w:rFonts w:ascii="Helvetica Neue" w:cs="Helvetica Neue" w:eastAsia="Helvetica Neue" w:hAnsi="Helvetica Neue"/>
-          <w:sz w:val="28"/>
-          <w:szCs w:val="28"/>
-        </w:rPr>
-      </w:pPr>
-    </w:p>
-    <w:p>
-      <w:pPr>
-        <w:rPr>
-          <w:rFonts w:ascii="Helvetica Neue" w:cs="Helvetica Neue" w:eastAsia="Helvetica Neue" w:hAnsi="Helvetica Neue"/>
-          <w:sz w:val="28"/>
-          <w:szCs w:val="28"/>
-        </w:rPr>
-      </w:pPr>
-      <w:r>
-        <w:rPr>
-          <w:rFonts w:ascii="Helvetica Neue" w:hAnsi="Helvetica Neue" w:cs="Helvetica Neue" w:eastAsia="Helvetica Neue"/>
-          <w:sz w:val="28"/>
-          <w:szCs w:val="28"/>
-        </w:rPr>
-        <w:t xml:space="preserve">Secure the Relay Chain by staking DOTs, validating proofs from collators and participating in consensus with other validators.</w:t>
+        <w:t>Validadores</w:t>
+      </w:r>
+    </w:p>
+    <w:p>
+      <w:pPr>
+        <w:rPr>
+          <w:rFonts w:ascii="Helvetica Neue" w:cs="Helvetica Neue" w:eastAsia="Helvetica Neue" w:hAnsi="Helvetica Neue"/>
+          <w:sz w:val="28"/>
+          <w:szCs w:val="28"/>
+        </w:rPr>
+      </w:pPr>
+    </w:p>
+    <w:p>
+      <w:pPr>
+        <w:rPr>
+          <w:rFonts w:ascii="Helvetica Neue" w:cs="Helvetica Neue" w:eastAsia="Helvetica Neue" w:hAnsi="Helvetica Neue"/>
+          <w:sz w:val="28"/>
+          <w:szCs w:val="28"/>
+        </w:rPr>
+      </w:pPr>
+      <w:r>
+        <w:rPr>
+          <w:rFonts w:ascii="Helvetica Neue" w:hAnsi="Helvetica Neue" w:cs="Helvetica Neue" w:eastAsia="Helvetica Neue"/>
+          <w:sz w:val="28"/>
+          <w:szCs w:val="28"/>
+        </w:rPr>
+        <w:t xml:space="preserve">Asegurar la Relay chain mediante la participación de DOTs, la validación de pruebas de los cotejadores (collators) y la participación en el consenso con otros validadores.</w:t>
       </w:r>
     </w:p>
     <w:p>
@@ -5280,7 +5271,7 @@
           <w:sz w:val="28"/>
           <w:szCs w:val="28"/>
         </w:rPr>
-        <w:t xml:space="preserve">Maintain shards by collecting shard transactions from users and producing proofs for validators.</w:t>
+        <w:t xml:space="preserve">Mantener los fragmentos recogiendo las transacciones de fragmentos de los usuarios y produciendo pruebas para los validadores.</w:t>
       </w:r>
     </w:p>
     <w:p>
@@ -5385,7 +5376,7 @@
           <w:sz w:val="28"/>
           <w:szCs w:val="28"/>
         </w:rPr>
-        <w:t xml:space="preserve">Secure the Relay Chain by selecting trustworthy validators and staking DOTs.</w:t>
+        <w:t xml:space="preserve">Protegen la Relay chain seleccionando validadores de confianza y apostando los DOTs.</w:t>
       </w:r>
     </w:p>
     <w:p>
@@ -5447,7 +5438,7 @@
           <w:sz w:val="28"/>
           <w:szCs w:val="28"/>
         </w:rPr>
-        <w:t xml:space="preserve">Monitor the network and report bad behavior to validators. Collators and any parachain full node can perform the fisherman role.</w:t>
+        <w:t xml:space="preserve">Monitorean la red y reportan el mal comportamiento a los validadores. Los cotejadores y cualquier nodo completo de Parachain pueden desempeñar el papel de fisherman.</w:t>
       </w:r>
     </w:p>
     <w:p>
@@ -5511,7 +5502,7 @@
           <w:sz w:val="28"/>
           <w:szCs w:val="28"/>
         </w:rPr>
-        <w:t xml:space="preserve">Polkadot Governance Roles</w:t>
+        <w:t xml:space="preserve">Roles del gobierno de Polkadot</w:t>
       </w:r>
     </w:p>
     <w:p>
@@ -5545,59 +5536,59 @@
           <w:sz w:val="28"/>
           <w:szCs w:val="28"/>
         </w:rPr>
-        <w:t xml:space="preserve">Council Members</w:t>
-      </w:r>
-    </w:p>
-    <w:p>
-      <w:pPr>
-        <w:rPr>
-          <w:rFonts w:ascii="Helvetica Neue" w:cs="Helvetica Neue" w:eastAsia="Helvetica Neue" w:hAnsi="Helvetica Neue"/>
-          <w:sz w:val="28"/>
-          <w:szCs w:val="28"/>
-        </w:rPr>
-      </w:pPr>
-    </w:p>
-    <w:p>
-      <w:pPr>
-        <w:rPr>
-          <w:rFonts w:ascii="Helvetica Neue" w:cs="Helvetica Neue" w:eastAsia="Helvetica Neue" w:hAnsi="Helvetica Neue"/>
-          <w:sz w:val="28"/>
-          <w:szCs w:val="28"/>
-        </w:rPr>
-      </w:pPr>
-      <w:r>
-        <w:rPr>
-          <w:rFonts w:ascii="Helvetica Neue" w:hAnsi="Helvetica Neue" w:cs="Helvetica Neue" w:eastAsia="Helvetica Neue"/>
-          <w:sz w:val="28"/>
-          <w:szCs w:val="28"/>
-        </w:rPr>
-        <w:t xml:space="preserve">Elected to represent passive stakeholders in two primary governance roles: proposing referenda and vetoing dangerous or malicious referenda.</w:t>
-      </w:r>
-    </w:p>
-    <w:p>
-      <w:pPr>
-        <w:rPr>
-          <w:rFonts w:ascii="Helvetica Neue" w:cs="Helvetica Neue" w:eastAsia="Helvetica Neue" w:hAnsi="Helvetica Neue"/>
-          <w:sz w:val="28"/>
-          <w:szCs w:val="28"/>
-        </w:rPr>
-      </w:pPr>
-    </w:p>
-    <w:p>
-      <w:pPr>
-        <w:rPr>
-          <w:rFonts w:ascii="Helvetica Neue" w:cs="Helvetica Neue" w:eastAsia="Helvetica Neue" w:hAnsi="Helvetica Neue"/>
-          <w:sz w:val="28"/>
-          <w:szCs w:val="28"/>
-        </w:rPr>
-      </w:pPr>
-      <w:r>
-        <w:rPr>
-          <w:rFonts w:ascii="Helvetica Neue" w:hAnsi="Helvetica Neue" w:cs="Helvetica Neue" w:eastAsia="Helvetica Neue"/>
-          <w:sz w:val="28"/>
-          <w:szCs w:val="28"/>
-        </w:rPr>
-        <w:t xml:space="preserve">Technical Committee</w:t>
+        <w:t xml:space="preserve">Miembros del Consejo</w:t>
+      </w:r>
+    </w:p>
+    <w:p>
+      <w:pPr>
+        <w:rPr>
+          <w:rFonts w:ascii="Helvetica Neue" w:cs="Helvetica Neue" w:eastAsia="Helvetica Neue" w:hAnsi="Helvetica Neue"/>
+          <w:sz w:val="28"/>
+          <w:szCs w:val="28"/>
+        </w:rPr>
+      </w:pPr>
+    </w:p>
+    <w:p>
+      <w:pPr>
+        <w:rPr>
+          <w:rFonts w:ascii="Helvetica Neue" w:cs="Helvetica Neue" w:eastAsia="Helvetica Neue" w:hAnsi="Helvetica Neue"/>
+          <w:sz w:val="28"/>
+          <w:szCs w:val="28"/>
+        </w:rPr>
+      </w:pPr>
+      <w:r>
+        <w:rPr>
+          <w:rFonts w:ascii="Helvetica Neue" w:hAnsi="Helvetica Neue" w:cs="Helvetica Neue" w:eastAsia="Helvetica Neue"/>
+          <w:sz w:val="28"/>
+          <w:szCs w:val="28"/>
+        </w:rPr>
+        <w:t xml:space="preserve">Elegidos para representar a las partes interesadas pasivas en dos funciones de gobierno primordiales: proponer referéndums y vetar los referéndums peligrosos o malintencionados.</w:t>
+      </w:r>
+    </w:p>
+    <w:p>
+      <w:pPr>
+        <w:rPr>
+          <w:rFonts w:ascii="Helvetica Neue" w:cs="Helvetica Neue" w:eastAsia="Helvetica Neue" w:hAnsi="Helvetica Neue"/>
+          <w:sz w:val="28"/>
+          <w:szCs w:val="28"/>
+        </w:rPr>
+      </w:pPr>
+    </w:p>
+    <w:p>
+      <w:pPr>
+        <w:rPr>
+          <w:rFonts w:ascii="Helvetica Neue" w:cs="Helvetica Neue" w:eastAsia="Helvetica Neue" w:hAnsi="Helvetica Neue"/>
+          <w:sz w:val="28"/>
+          <w:szCs w:val="28"/>
+        </w:rPr>
+      </w:pPr>
+      <w:r>
+        <w:rPr>
+          <w:rFonts w:ascii="Helvetica Neue" w:hAnsi="Helvetica Neue" w:cs="Helvetica Neue" w:eastAsia="Helvetica Neue"/>
+          <w:sz w:val="28"/>
+          <w:szCs w:val="28"/>
+        </w:rPr>
+        <w:t xml:space="preserve">Comité técnico compuesto por equipos que desarrollan activamente la construcción de Polkadot. Puede proponer referéndums de emergencia, junto con el consejo, para la votación y la aplicación por una vía más rápida.</w:t>
       </w:r>
     </w:p>
     <w:p>
@@ -5819,60 +5810,60 @@
           <w:sz w:val="28"/>
           <w:szCs w:val="28"/>
         </w:rPr>
-        <w:t xml:space="preserve">The DOT Token</w:t>
-      </w:r>
-    </w:p>
-    <w:p>
-      <w:pPr>
-        <w:rPr>
-          <w:rFonts w:ascii="Helvetica Neue" w:cs="Helvetica Neue" w:eastAsia="Helvetica Neue" w:hAnsi="Helvetica Neue"/>
-          <w:sz w:val="28"/>
-          <w:szCs w:val="28"/>
-        </w:rPr>
-      </w:pPr>
-    </w:p>
-    <w:p>
-      <w:pPr>
-        <w:rPr>
-          <w:rFonts w:ascii="Helvetica Neue" w:cs="Helvetica Neue" w:eastAsia="Helvetica Neue" w:hAnsi="Helvetica Neue"/>
-          <w:sz w:val="28"/>
-          <w:szCs w:val="28"/>
-        </w:rPr>
-      </w:pPr>
-    </w:p>
-    <w:p>
-      <w:pPr>
-        <w:rPr>
-          <w:rFonts w:ascii="Helvetica Neue" w:cs="Helvetica Neue" w:eastAsia="Helvetica Neue" w:hAnsi="Helvetica Neue"/>
-          <w:sz w:val="28"/>
-          <w:szCs w:val="28"/>
-        </w:rPr>
-      </w:pPr>
-    </w:p>
-    <w:p>
-      <w:pPr>
-        <w:rPr>
-          <w:rFonts w:ascii="Helvetica Neue" w:cs="Helvetica Neue" w:eastAsia="Helvetica Neue" w:hAnsi="Helvetica Neue"/>
-          <w:sz w:val="28"/>
-          <w:szCs w:val="28"/>
-        </w:rPr>
-      </w:pPr>
-    </w:p>
-    <w:p>
-      <w:pPr>
-        <w:rPr>
-          <w:rFonts w:ascii="Helvetica Neue" w:cs="Helvetica Neue" w:eastAsia="Helvetica Neue" w:hAnsi="Helvetica Neue"/>
-          <w:sz w:val="28"/>
-          <w:szCs w:val="28"/>
-        </w:rPr>
-      </w:pPr>
-      <w:r>
-        <w:rPr>
-          <w:rFonts w:ascii="Helvetica Neue" w:hAnsi="Helvetica Neue" w:cs="Helvetica Neue" w:eastAsia="Helvetica Neue"/>
-          <w:sz w:val="28"/>
-          <w:szCs w:val="28"/>
-        </w:rPr>
-        <w:t xml:space="preserve">The DOT token serves three</w:t>
+        <w:t xml:space="preserve">El token DOT</w:t>
+      </w:r>
+    </w:p>
+    <w:p>
+      <w:pPr>
+        <w:rPr>
+          <w:rFonts w:ascii="Helvetica Neue" w:cs="Helvetica Neue" w:eastAsia="Helvetica Neue" w:hAnsi="Helvetica Neue"/>
+          <w:sz w:val="28"/>
+          <w:szCs w:val="28"/>
+        </w:rPr>
+      </w:pPr>
+    </w:p>
+    <w:p>
+      <w:pPr>
+        <w:rPr>
+          <w:rFonts w:ascii="Helvetica Neue" w:cs="Helvetica Neue" w:eastAsia="Helvetica Neue" w:hAnsi="Helvetica Neue"/>
+          <w:sz w:val="28"/>
+          <w:szCs w:val="28"/>
+        </w:rPr>
+      </w:pPr>
+    </w:p>
+    <w:p>
+      <w:pPr>
+        <w:rPr>
+          <w:rFonts w:ascii="Helvetica Neue" w:cs="Helvetica Neue" w:eastAsia="Helvetica Neue" w:hAnsi="Helvetica Neue"/>
+          <w:sz w:val="28"/>
+          <w:szCs w:val="28"/>
+        </w:rPr>
+      </w:pPr>
+    </w:p>
+    <w:p>
+      <w:pPr>
+        <w:rPr>
+          <w:rFonts w:ascii="Helvetica Neue" w:cs="Helvetica Neue" w:eastAsia="Helvetica Neue" w:hAnsi="Helvetica Neue"/>
+          <w:sz w:val="28"/>
+          <w:szCs w:val="28"/>
+        </w:rPr>
+      </w:pPr>
+    </w:p>
+    <w:p>
+      <w:pPr>
+        <w:rPr>
+          <w:rFonts w:ascii="Helvetica Neue" w:cs="Helvetica Neue" w:eastAsia="Helvetica Neue" w:hAnsi="Helvetica Neue"/>
+          <w:sz w:val="28"/>
+          <w:szCs w:val="28"/>
+        </w:rPr>
+      </w:pPr>
+      <w:r>
+        <w:rPr>
+          <w:rFonts w:ascii="Helvetica Neue" w:hAnsi="Helvetica Neue" w:cs="Helvetica Neue" w:eastAsia="Helvetica Neue"/>
+          <w:sz w:val="28"/>
+          <w:szCs w:val="28"/>
+        </w:rPr>
+        <w:t xml:space="preserve">El token DOT sirve para tres propósitos distintos: gobierno sobre la red, operación y vinculación.</w:t>
       </w:r>
     </w:p>
     <w:p>
@@ -6029,33 +6020,33 @@
           <w:sz w:val="28"/>
           <w:szCs w:val="28"/>
         </w:rPr>
-        <w:t>Governance</w:t>
-      </w:r>
-    </w:p>
-    <w:p>
-      <w:pPr>
-        <w:rPr>
-          <w:rFonts w:ascii="Helvetica Neue" w:cs="Helvetica Neue" w:eastAsia="Helvetica Neue" w:hAnsi="Helvetica Neue"/>
-          <w:sz w:val="28"/>
-          <w:szCs w:val="28"/>
-        </w:rPr>
-      </w:pPr>
-    </w:p>
-    <w:p>
-      <w:pPr>
-        <w:rPr>
-          <w:rFonts w:ascii="Helvetica Neue" w:cs="Helvetica Neue" w:eastAsia="Helvetica Neue" w:hAnsi="Helvetica Neue"/>
-          <w:sz w:val="28"/>
-          <w:szCs w:val="28"/>
-        </w:rPr>
-      </w:pPr>
-      <w:r>
-        <w:rPr>
-          <w:rFonts w:ascii="Helvetica Neue" w:hAnsi="Helvetica Neue" w:cs="Helvetica Neue" w:eastAsia="Helvetica Neue"/>
-          <w:sz w:val="28"/>
-          <w:szCs w:val="28"/>
-        </w:rPr>
-        <w:t xml:space="preserve">Polkadot token holders have complete control over the protocol. All privileges, which on other platforms are exclusive to miners, will be given to the Relay Chain participants (DOT holders), including managing exceptional events such as protocol upgrades and fixes.</w:t>
+        <w:t>Gobernanza</w:t>
+      </w:r>
+    </w:p>
+    <w:p>
+      <w:pPr>
+        <w:rPr>
+          <w:rFonts w:ascii="Helvetica Neue" w:cs="Helvetica Neue" w:eastAsia="Helvetica Neue" w:hAnsi="Helvetica Neue"/>
+          <w:sz w:val="28"/>
+          <w:szCs w:val="28"/>
+        </w:rPr>
+      </w:pPr>
+    </w:p>
+    <w:p>
+      <w:pPr>
+        <w:rPr>
+          <w:rFonts w:ascii="Helvetica Neue" w:cs="Helvetica Neue" w:eastAsia="Helvetica Neue" w:hAnsi="Helvetica Neue"/>
+          <w:sz w:val="28"/>
+          <w:szCs w:val="28"/>
+        </w:rPr>
+      </w:pPr>
+      <w:r>
+        <w:rPr>
+          <w:rFonts w:ascii="Helvetica Neue" w:hAnsi="Helvetica Neue" w:cs="Helvetica Neue" w:eastAsia="Helvetica Neue"/>
+          <w:sz w:val="28"/>
+          <w:szCs w:val="28"/>
+        </w:rPr>
+        <w:t xml:space="preserve">Los poseedores de tokens Polkadot tienen un control total sobre el protocolo. Todos los privilegios, que en otras plataformas son exclusivos de los mineros, serán otorgados a los participantes de la Relay chain (titulares de DOTs), incluyendo la gestión de eventos excepcionales como actualizaciones y reparaciones o ajustes del protocolo.</w:t>
       </w:r>
     </w:p>
     <w:p>
@@ -6116,33 +6107,33 @@
           <w:sz w:val="28"/>
           <w:szCs w:val="28"/>
         </w:rPr>
-        <w:t>Operation</w:t>
-      </w:r>
-    </w:p>
-    <w:p>
-      <w:pPr>
-        <w:rPr>
-          <w:rFonts w:ascii="Helvetica Neue" w:cs="Helvetica Neue" w:eastAsia="Helvetica Neue" w:hAnsi="Helvetica Neue"/>
-          <w:sz w:val="28"/>
-          <w:szCs w:val="28"/>
-        </w:rPr>
-      </w:pPr>
-    </w:p>
-    <w:p>
-      <w:pPr>
-        <w:rPr>
-          <w:rFonts w:ascii="Helvetica Neue" w:cs="Helvetica Neue" w:eastAsia="Helvetica Neue" w:hAnsi="Helvetica Neue"/>
-          <w:sz w:val="28"/>
-          <w:szCs w:val="28"/>
-        </w:rPr>
-      </w:pPr>
-      <w:r>
-        <w:rPr>
-          <w:rFonts w:ascii="Helvetica Neue" w:hAnsi="Helvetica Neue" w:cs="Helvetica Neue" w:eastAsia="Helvetica Neue"/>
-          <w:sz w:val="28"/>
-          <w:szCs w:val="28"/>
-        </w:rPr>
-        <w:t xml:space="preserve">Game theory incentivizes token holders to behave in honest ways. Good actors are rewarded by this mechanism whilst bad actors will lose their stake in the network. This ensures the network stays secure.</w:t>
+        <w:t>Funcionamiento</w:t>
+      </w:r>
+    </w:p>
+    <w:p>
+      <w:pPr>
+        <w:rPr>
+          <w:rFonts w:ascii="Helvetica Neue" w:cs="Helvetica Neue" w:eastAsia="Helvetica Neue" w:hAnsi="Helvetica Neue"/>
+          <w:sz w:val="28"/>
+          <w:szCs w:val="28"/>
+        </w:rPr>
+      </w:pPr>
+    </w:p>
+    <w:p>
+      <w:pPr>
+        <w:rPr>
+          <w:rFonts w:ascii="Helvetica Neue" w:cs="Helvetica Neue" w:eastAsia="Helvetica Neue" w:hAnsi="Helvetica Neue"/>
+          <w:sz w:val="28"/>
+          <w:szCs w:val="28"/>
+        </w:rPr>
+      </w:pPr>
+      <w:r>
+        <w:rPr>
+          <w:rFonts w:ascii="Helvetica Neue" w:hAnsi="Helvetica Neue" w:cs="Helvetica Neue" w:eastAsia="Helvetica Neue"/>
+          <w:sz w:val="28"/>
+          <w:szCs w:val="28"/>
+        </w:rPr>
+        <w:t xml:space="preserve">La teoría del juego incentiva a los poseedores de tokens a comportarse de forma honesta. Los buenos actores son recompensados por este mecanismo mientras que los malos perderán su apuesta en la red. Esto asegura que la red se mantenga segura.</w:t>
       </w:r>
     </w:p>
     <w:p>
@@ -6221,7 +6212,7 @@
           <w:sz w:val="28"/>
           <w:szCs w:val="28"/>
         </w:rPr>
-        <w:t xml:space="preserve">New parachains are added by bonding tokens. Outdated or non-useful parachains are removed by removing bonded tokens. This is a form of proof of stake.</w:t>
+        <w:t xml:space="preserve">Se añaden nuevas Parachains mediante la vinculación de tokens. Las Parachains obsoletas o no útiles se eliminan retirando los tokens adheridos. Esta es una forma de la Prueba de Participación (Proof of Stake).</w:t>
       </w:r>
     </w:p>
     <w:p>
@@ -6303,7 +6294,7 @@
       <w:bookmarkStart w:colFirst="0" w:colLast="0" w:name="_5v97tpnlygr2" w:id="10"/>
       <w:bookmarkEnd w:id="10"/>
       <w:r>
-        <w:t xml:space="preserve">Play with chaos on Kusama, Polkadot’s wild cousin</w:t>
+        <w:t xml:space="preserve">Juega con el caos en Kusama, el primo salvaje de Polkadot</w:t>
       </w:r>
     </w:p>
     <w:p>
@@ -6379,7 +6370,7 @@
                 <w:sz w:val="28"/>
                 <w:szCs w:val="28"/>
               </w:rPr>
-              <w:t xml:space="preserve">Kusama Network</w:t>
+              <w:t xml:space="preserve">Red Kusama</w:t>
             </w:r>
           </w:p>
         </w:tc>
@@ -6515,7 +6506,7 @@
           <w:sz w:val="28"/>
           <w:szCs w:val="28"/>
         </w:rPr>
-        <w:t xml:space="preserve">Kusama is an early, unaudited and unrefined release of Polkadot created to test the network’s technology and economic incentives in a real-world environment. It’s also the perfect place for parachain developers to test ideas before deploying to Polkadot.</w:t>
+        <w:t xml:space="preserve">Kusama es una versión temprana, no auditada y no refinada de Polkadot creada para probar la tecnología de la red y los incentivos económicos en un entorno del mundo real. También es el lugar perfecto para que los desarrolladores de Parachains prueben ideas antes de desplegarlas en Polkadot.</w:t>
       </w:r>
     </w:p>
     <w:p>
@@ -6551,7 +6542,7 @@
           <w:sz w:val="28"/>
           <w:szCs w:val="28"/>
         </w:rPr>
-        <w:t xml:space="preserve">Kusama is owned and governed by a community of supporters who hold KSM tokens. There is no central kill switch, meaning it will live on as an independent community network.</w:t>
+        <w:t xml:space="preserve">Kusama es propiedad y está gobernada por una comunidad de seguidores que poseen KSM tokens. No hay un interruptor central, lo que significa que vivirá como una red comunitaria independiente.</w:t>
       </w:r>
     </w:p>
     <w:p>
@@ -6578,7 +6569,7 @@
           <w:sz w:val="28"/>
           <w:szCs w:val="28"/>
         </w:rPr>
-        <w:t xml:space="preserve">Ready to break stuff? Find out how to get KSM tokens and start staking, validating and participating in governance by reading the user guide.</w:t>
+        <w:t xml:space="preserve">¿Listo para romper cosas? Averigüe cómo conseguir tokens KSM y empiece a vincular, validar y participar en el gobierno leyendo la guía de usuario.</w:t>
       </w:r>
     </w:p>
     <w:p>
@@ -6733,7 +6724,7 @@
           <w:sz w:val="28"/>
           <w:szCs w:val="28"/>
         </w:rPr>
-        <w:t xml:space="preserve">Your blockchain builder, Your blockchain upgrader,</w:t>
+        <w:t xml:space="preserve">Tu desarrollador de cadenas de bloques, tu actualizador de cadenas de bloques, tu cadena de bloques.</w:t>
       </w:r>
     </w:p>
     <w:p>
@@ -6812,156 +6803,156 @@
           <w:sz w:val="28"/>
           <w:szCs w:val="28"/>
         </w:rPr>
-        <w:t xml:space="preserve">Substrate is your blockchain-building framework, making it easy to create a custom blockchain optimized for your unique use case.</w:t>
-      </w:r>
-    </w:p>
-    <w:p>
-      <w:pPr>
-        <w:rPr>
-          <w:rFonts w:ascii="Helvetica Neue" w:cs="Helvetica Neue" w:eastAsia="Helvetica Neue" w:hAnsi="Helvetica Neue"/>
-          <w:sz w:val="28"/>
-          <w:szCs w:val="28"/>
-        </w:rPr>
-      </w:pPr>
-    </w:p>
-    <w:p>
-      <w:pPr>
-        <w:rPr>
-          <w:rFonts w:ascii="Helvetica Neue" w:cs="Helvetica Neue" w:eastAsia="Helvetica Neue" w:hAnsi="Helvetica Neue"/>
-          <w:sz w:val="28"/>
-          <w:szCs w:val="28"/>
-        </w:rPr>
-      </w:pPr>
-      <w:r>
-        <w:rPr>
-          <w:rFonts w:ascii="Helvetica Neue" w:hAnsi="Helvetica Neue" w:cs="Helvetica Neue" w:eastAsia="Helvetica Neue"/>
-          <w:sz w:val="28"/>
-          <w:szCs w:val="28"/>
-        </w:rPr>
-        <w:t xml:space="preserve">Substrate is fully modular and flexible: mix and match ready-made components and build out your core business logic while leaving the rest to the framework. Plug-and-play modules like consensus, networking and finality give you the freedom to focus on your specific area of expertise, saving you substantial time and effort in the development process. Keep things lean by implementing only the necessary functionality on your custom blockchain.</w:t>
-      </w:r>
-    </w:p>
-    <w:p>
-      <w:pPr>
-        <w:rPr>
-          <w:rFonts w:ascii="Helvetica Neue" w:cs="Helvetica Neue" w:eastAsia="Helvetica Neue" w:hAnsi="Helvetica Neue"/>
-          <w:sz w:val="28"/>
-          <w:szCs w:val="28"/>
-        </w:rPr>
-      </w:pPr>
-    </w:p>
-    <w:p>
-      <w:pPr>
-        <w:rPr>
-          <w:rFonts w:ascii="Helvetica Neue" w:cs="Helvetica Neue" w:eastAsia="Helvetica Neue" w:hAnsi="Helvetica Neue"/>
-          <w:sz w:val="28"/>
-          <w:szCs w:val="28"/>
-        </w:rPr>
-      </w:pPr>
-    </w:p>
-    <w:p>
-      <w:pPr>
-        <w:rPr>
-          <w:rFonts w:ascii="Helvetica Neue" w:cs="Helvetica Neue" w:eastAsia="Helvetica Neue" w:hAnsi="Helvetica Neue"/>
-          <w:sz w:val="28"/>
-          <w:szCs w:val="28"/>
-        </w:rPr>
-      </w:pPr>
-    </w:p>
-    <w:p>
-      <w:pPr>
-        <w:rPr>
-          <w:rFonts w:ascii="Helvetica Neue" w:cs="Helvetica Neue" w:eastAsia="Helvetica Neue" w:hAnsi="Helvetica Neue"/>
-          <w:sz w:val="28"/>
-          <w:szCs w:val="28"/>
-        </w:rPr>
-      </w:pPr>
-    </w:p>
-    <w:p>
-      <w:pPr>
-        <w:rPr>
-          <w:rFonts w:ascii="Helvetica Neue" w:cs="Helvetica Neue" w:eastAsia="Helvetica Neue" w:hAnsi="Helvetica Neue"/>
-          <w:sz w:val="28"/>
-          <w:szCs w:val="28"/>
-        </w:rPr>
-      </w:pPr>
-      <w:r>
-        <w:rPr>
-          <w:rFonts w:ascii="Helvetica Neue" w:hAnsi="Helvetica Neue" w:cs="Helvetica Neue" w:eastAsia="Helvetica Neue"/>
-          <w:sz w:val="28"/>
-          <w:szCs w:val="28"/>
-        </w:rPr>
-        <w:t xml:space="preserve">Thanks to Substrate’s forkless upgrades and transparent governance tools, you can add new features over time without fear of splitting the network. Easier, risk-free upgrading means your blockchain can grow and evolve with the pace of innovation and ever-changing market needs.</w:t>
-      </w:r>
-    </w:p>
-    <w:p>
-      <w:pPr>
-        <w:rPr>
-          <w:rFonts w:ascii="Helvetica Neue" w:cs="Helvetica Neue" w:eastAsia="Helvetica Neue" w:hAnsi="Helvetica Neue"/>
-          <w:sz w:val="28"/>
-          <w:szCs w:val="28"/>
-        </w:rPr>
-      </w:pPr>
-    </w:p>
-    <w:p>
-      <w:pPr>
-        <w:rPr>
-          <w:rFonts w:ascii="Helvetica Neue" w:cs="Helvetica Neue" w:eastAsia="Helvetica Neue" w:hAnsi="Helvetica Neue"/>
-          <w:sz w:val="28"/>
-          <w:szCs w:val="28"/>
-        </w:rPr>
-      </w:pPr>
-    </w:p>
-    <w:p>
-      <w:pPr>
-        <w:rPr>
-          <w:rFonts w:ascii="Helvetica Neue" w:cs="Helvetica Neue" w:eastAsia="Helvetica Neue" w:hAnsi="Helvetica Neue"/>
-          <w:sz w:val="28"/>
-          <w:szCs w:val="28"/>
-        </w:rPr>
-      </w:pPr>
-      <w:r>
-        <w:rPr>
-          <w:rFonts w:ascii="Helvetica Neue" w:hAnsi="Helvetica Neue" w:cs="Helvetica Neue" w:eastAsia="Helvetica Neue"/>
-          <w:sz w:val="28"/>
-          <w:szCs w:val="28"/>
-        </w:rPr>
-        <w:t xml:space="preserve">Substrate also comes with native support for connecting to Polkadot right out of the box. Cumulus, Substrate’s tool for connecting your blockchain to a network of blockchains, unlocks interchain communication, collaboration and shared security.</w:t>
-      </w:r>
-    </w:p>
-    <w:p>
-      <w:pPr>
-        <w:rPr>
-          <w:rFonts w:ascii="Helvetica Neue" w:cs="Helvetica Neue" w:eastAsia="Helvetica Neue" w:hAnsi="Helvetica Neue"/>
-          <w:sz w:val="28"/>
-          <w:szCs w:val="28"/>
-        </w:rPr>
-      </w:pPr>
-    </w:p>
-    <w:p>
-      <w:pPr>
-        <w:rPr>
-          <w:rFonts w:ascii="Helvetica Neue" w:cs="Helvetica Neue" w:eastAsia="Helvetica Neue" w:hAnsi="Helvetica Neue"/>
-          <w:sz w:val="28"/>
-          <w:szCs w:val="28"/>
-        </w:rPr>
-      </w:pPr>
-    </w:p>
-    <w:p>
-      <w:pPr>
-        <w:rPr>
-          <w:rFonts w:ascii="Helvetica Neue" w:cs="Helvetica Neue" w:eastAsia="Helvetica Neue" w:hAnsi="Helvetica Neue"/>
-          <w:sz w:val="28"/>
-          <w:szCs w:val="28"/>
-        </w:rPr>
-      </w:pPr>
-      <w:r>
-        <w:rPr>
-          <w:rFonts w:ascii="Helvetica Neue" w:hAnsi="Helvetica Neue" w:cs="Helvetica Neue" w:eastAsia="Helvetica Neue"/>
-          <w:sz w:val="28"/>
-          <w:szCs w:val="28"/>
-        </w:rPr>
-        <w:t xml:space="preserve">Learn more about Substrate here and at the Substrate Developer Hub.</w:t>
+        <w:t xml:space="preserve">Substrate es el marco de construcción de la cadena de bloques, facilitando la creación de una cadena de bloques personalizada y optimizada para su caso de uso único.</w:t>
+      </w:r>
+    </w:p>
+    <w:p>
+      <w:pPr>
+        <w:rPr>
+          <w:rFonts w:ascii="Helvetica Neue" w:cs="Helvetica Neue" w:eastAsia="Helvetica Neue" w:hAnsi="Helvetica Neue"/>
+          <w:sz w:val="28"/>
+          <w:szCs w:val="28"/>
+        </w:rPr>
+      </w:pPr>
+    </w:p>
+    <w:p>
+      <w:pPr>
+        <w:rPr>
+          <w:rFonts w:ascii="Helvetica Neue" w:cs="Helvetica Neue" w:eastAsia="Helvetica Neue" w:hAnsi="Helvetica Neue"/>
+          <w:sz w:val="28"/>
+          <w:szCs w:val="28"/>
+        </w:rPr>
+      </w:pPr>
+      <w:r>
+        <w:rPr>
+          <w:rFonts w:ascii="Helvetica Neue" w:hAnsi="Helvetica Neue" w:cs="Helvetica Neue" w:eastAsia="Helvetica Neue"/>
+          <w:sz w:val="28"/>
+          <w:szCs w:val="28"/>
+        </w:rPr>
+        <w:t xml:space="preserve">Substrate es totalmente modular y flexible: mezcla y combina componentes ya preparados y construye su lógica de funcionamiento principal mientras deja el resto al framework. Los módulos "plug-and-play" como el consenso, el trabajo en red y finalidad le dan la libertad de centrarse en su área concreta de especialización, ahorrándole tiempo y esfuerzo considerables en el proceso de desarrollo. Mantén las partes ágiles implementando sólo la funcionalidad necesaria en tu cadena de bloques personalizada.</w:t>
+      </w:r>
+    </w:p>
+    <w:p>
+      <w:pPr>
+        <w:rPr>
+          <w:rFonts w:ascii="Helvetica Neue" w:cs="Helvetica Neue" w:eastAsia="Helvetica Neue" w:hAnsi="Helvetica Neue"/>
+          <w:sz w:val="28"/>
+          <w:szCs w:val="28"/>
+        </w:rPr>
+      </w:pPr>
+    </w:p>
+    <w:p>
+      <w:pPr>
+        <w:rPr>
+          <w:rFonts w:ascii="Helvetica Neue" w:cs="Helvetica Neue" w:eastAsia="Helvetica Neue" w:hAnsi="Helvetica Neue"/>
+          <w:sz w:val="28"/>
+          <w:szCs w:val="28"/>
+        </w:rPr>
+      </w:pPr>
+    </w:p>
+    <w:p>
+      <w:pPr>
+        <w:rPr>
+          <w:rFonts w:ascii="Helvetica Neue" w:cs="Helvetica Neue" w:eastAsia="Helvetica Neue" w:hAnsi="Helvetica Neue"/>
+          <w:sz w:val="28"/>
+          <w:szCs w:val="28"/>
+        </w:rPr>
+      </w:pPr>
+    </w:p>
+    <w:p>
+      <w:pPr>
+        <w:rPr>
+          <w:rFonts w:ascii="Helvetica Neue" w:cs="Helvetica Neue" w:eastAsia="Helvetica Neue" w:hAnsi="Helvetica Neue"/>
+          <w:sz w:val="28"/>
+          <w:szCs w:val="28"/>
+        </w:rPr>
+      </w:pPr>
+    </w:p>
+    <w:p>
+      <w:pPr>
+        <w:rPr>
+          <w:rFonts w:ascii="Helvetica Neue" w:cs="Helvetica Neue" w:eastAsia="Helvetica Neue" w:hAnsi="Helvetica Neue"/>
+          <w:sz w:val="28"/>
+          <w:szCs w:val="28"/>
+        </w:rPr>
+      </w:pPr>
+      <w:r>
+        <w:rPr>
+          <w:rFonts w:ascii="Helvetica Neue" w:hAnsi="Helvetica Neue" w:cs="Helvetica Neue" w:eastAsia="Helvetica Neue"/>
+          <w:sz w:val="28"/>
+          <w:szCs w:val="28"/>
+        </w:rPr>
+        <w:t xml:space="preserve">Gracias a las actualizaciones sin bifurcaciones de Substrate y a las herramientas de gobierno transparente, puedes añadir nuevas características a lo largo del tiempo sin temor a dividir la red. Una actualización más simple y sin riesgos significa que su cadena de bloques puede crecer y evolucionar al ritmo de la innovación y de las necesidades cambiantes del mercado.</w:t>
+      </w:r>
+    </w:p>
+    <w:p>
+      <w:pPr>
+        <w:rPr>
+          <w:rFonts w:ascii="Helvetica Neue" w:cs="Helvetica Neue" w:eastAsia="Helvetica Neue" w:hAnsi="Helvetica Neue"/>
+          <w:sz w:val="28"/>
+          <w:szCs w:val="28"/>
+        </w:rPr>
+      </w:pPr>
+    </w:p>
+    <w:p>
+      <w:pPr>
+        <w:rPr>
+          <w:rFonts w:ascii="Helvetica Neue" w:cs="Helvetica Neue" w:eastAsia="Helvetica Neue" w:hAnsi="Helvetica Neue"/>
+          <w:sz w:val="28"/>
+          <w:szCs w:val="28"/>
+        </w:rPr>
+      </w:pPr>
+    </w:p>
+    <w:p>
+      <w:pPr>
+        <w:rPr>
+          <w:rFonts w:ascii="Helvetica Neue" w:cs="Helvetica Neue" w:eastAsia="Helvetica Neue" w:hAnsi="Helvetica Neue"/>
+          <w:sz w:val="28"/>
+          <w:szCs w:val="28"/>
+        </w:rPr>
+      </w:pPr>
+      <w:r>
+        <w:rPr>
+          <w:rFonts w:ascii="Helvetica Neue" w:hAnsi="Helvetica Neue" w:cs="Helvetica Neue" w:eastAsia="Helvetica Neue"/>
+          <w:sz w:val="28"/>
+          <w:szCs w:val="28"/>
+        </w:rPr>
+        <w:t xml:space="preserve">Substrate también viene con un soporte nativo para conectarse a Polkadot desde el principio. Cumulus, la herramienta de Substrate para conectar tu cadena de bloques a una red de cadenas de bloques, desbloquea la comunicación entre cadenas, la colaboración y la seguridad compartida.</w:t>
+      </w:r>
+    </w:p>
+    <w:p>
+      <w:pPr>
+        <w:rPr>
+          <w:rFonts w:ascii="Helvetica Neue" w:cs="Helvetica Neue" w:eastAsia="Helvetica Neue" w:hAnsi="Helvetica Neue"/>
+          <w:sz w:val="28"/>
+          <w:szCs w:val="28"/>
+        </w:rPr>
+      </w:pPr>
+    </w:p>
+    <w:p>
+      <w:pPr>
+        <w:rPr>
+          <w:rFonts w:ascii="Helvetica Neue" w:cs="Helvetica Neue" w:eastAsia="Helvetica Neue" w:hAnsi="Helvetica Neue"/>
+          <w:sz w:val="28"/>
+          <w:szCs w:val="28"/>
+        </w:rPr>
+      </w:pPr>
+    </w:p>
+    <w:p>
+      <w:pPr>
+        <w:rPr>
+          <w:rFonts w:ascii="Helvetica Neue" w:cs="Helvetica Neue" w:eastAsia="Helvetica Neue" w:hAnsi="Helvetica Neue"/>
+          <w:sz w:val="28"/>
+          <w:szCs w:val="28"/>
+        </w:rPr>
+      </w:pPr>
+      <w:r>
+        <w:rPr>
+          <w:rFonts w:ascii="Helvetica Neue" w:hAnsi="Helvetica Neue" w:cs="Helvetica Neue" w:eastAsia="Helvetica Neue"/>
+          <w:sz w:val="28"/>
+          <w:szCs w:val="28"/>
+        </w:rPr>
+        <w:t xml:space="preserve">Aprende más sobre Substrate aquí y en el Hub de desarrollo de Substrate.</w:t>
       </w:r>
     </w:p>
     <w:p>
@@ -7017,7 +7008,7 @@
       <w:bookmarkStart w:colFirst="0" w:colLast="0" w:name="_rjonl92kg6r5" w:id="12"/>
       <w:bookmarkEnd w:id="12"/>
       <w:r>
-        <w:t xml:space="preserve">About Web3 Foundation</w:t>
+        <w:t xml:space="preserve">Acerca de la Fundación Web3</w:t>
       </w:r>
     </w:p>
     <w:p>
@@ -7078,7 +7069,7 @@
           <w:sz w:val="28"/>
           <w:szCs w:val="28"/>
         </w:rPr>
-        <w:t>Web3</w:t>
+        <w:t xml:space="preserve">Fundación Web3</w:t>
       </w:r>
     </w:p>
     <w:p>
@@ -7130,7 +7121,7 @@
           <w:sz w:val="28"/>
           <w:szCs w:val="28"/>
         </w:rPr>
-        <w:t xml:space="preserve">Web3 Foundation was created to nurture and steward technologies and applications in the fields of decentralized web software protocols, particularly those that utilize modern cryptographic methods to safeguard decentralization, to the benefit</w:t>
+        <w:t xml:space="preserve">La Fundación Web3 se creó para fomentar y administrar las tecnologías y aplicaciones en los ámbitos de los protocolos de software de web descentralizados, en particular los que utilizan métodos criptográficos modernos para salvaguardar la descentralización, en beneficio y para la estabilidad del ecosistema de la Web3. Polkadot es el protocolo insignia de la Fundación Web3.</w:t>
       </w:r>
     </w:p>
     <w:p>
@@ -7262,33 +7253,33 @@
           <w:sz w:val="28"/>
           <w:szCs w:val="28"/>
         </w:rPr>
-        <w:t xml:space="preserve">The future of the foundation</w:t>
-      </w:r>
-    </w:p>
-    <w:p>
-      <w:pPr>
-        <w:rPr>
-          <w:rFonts w:ascii="Helvetica Neue" w:cs="Helvetica Neue" w:eastAsia="Helvetica Neue" w:hAnsi="Helvetica Neue"/>
-          <w:sz w:val="28"/>
-          <w:szCs w:val="28"/>
-        </w:rPr>
-      </w:pPr>
-    </w:p>
-    <w:p>
-      <w:pPr>
-        <w:rPr>
-          <w:rFonts w:ascii="Helvetica Neue" w:cs="Helvetica Neue" w:eastAsia="Helvetica Neue" w:hAnsi="Helvetica Neue"/>
-          <w:sz w:val="28"/>
-          <w:szCs w:val="28"/>
-        </w:rPr>
-      </w:pPr>
-      <w:r>
-        <w:rPr>
-          <w:rFonts w:ascii="Helvetica Neue" w:hAnsi="Helvetica Neue" w:cs="Helvetica Neue" w:eastAsia="Helvetica Neue"/>
-          <w:sz w:val="28"/>
-          <w:szCs w:val="28"/>
-        </w:rPr>
-        <w:t xml:space="preserve">Web3 Foundation seeks to fund or otherwise assist in the development and deployment of projects aligned with its mission:</w:t>
+        <w:t xml:space="preserve">El futuro de la fundación</w:t>
+      </w:r>
+    </w:p>
+    <w:p>
+      <w:pPr>
+        <w:rPr>
+          <w:rFonts w:ascii="Helvetica Neue" w:cs="Helvetica Neue" w:eastAsia="Helvetica Neue" w:hAnsi="Helvetica Neue"/>
+          <w:sz w:val="28"/>
+          <w:szCs w:val="28"/>
+        </w:rPr>
+      </w:pPr>
+    </w:p>
+    <w:p>
+      <w:pPr>
+        <w:rPr>
+          <w:rFonts w:ascii="Helvetica Neue" w:cs="Helvetica Neue" w:eastAsia="Helvetica Neue" w:hAnsi="Helvetica Neue"/>
+          <w:sz w:val="28"/>
+          <w:szCs w:val="28"/>
+        </w:rPr>
+      </w:pPr>
+      <w:r>
+        <w:rPr>
+          <w:rFonts w:ascii="Helvetica Neue" w:hAnsi="Helvetica Neue" w:cs="Helvetica Neue" w:eastAsia="Helvetica Neue"/>
+          <w:sz w:val="28"/>
+          <w:szCs w:val="28"/>
+        </w:rPr>
+        <w:t xml:space="preserve">La Fundación Web3 busca financiar o ayudar de alguna manera en el desarrollo y despliegue de proyectos alineados con su misión:</w:t>
       </w:r>
     </w:p>
     <w:p>
@@ -7316,7 +7307,7 @@
           <w:sz w:val="28"/>
           <w:szCs w:val="28"/>
         </w:rPr>
-        <w:t xml:space="preserve">Innovative blockchain technologies, cryptographic messaging protocols.</w:t>
+        <w:t xml:space="preserve">Tecnologías innovadoras de cadenas de bloques, protocolos de mensajes criptográficos.</w:t>
       </w:r>
     </w:p>
     <w:p>
@@ -7360,7 +7351,7 @@
           <w:sz w:val="28"/>
           <w:szCs w:val="28"/>
         </w:rPr>
-        <w:t xml:space="preserve">Peer-to-peer networking infrastructure (such as libp2p and devp2p)</w:t>
+        <w:t xml:space="preserve">Infraestructura de redes entre iguales (como libp2p y devp2p)</w:t>
       </w:r>
     </w:p>
     <w:p>
@@ -7404,7 +7395,7 @@
           <w:sz w:val="28"/>
           <w:szCs w:val="28"/>
         </w:rPr>
-        <w:t xml:space="preserve">Crypto-economic mechanisms (such as DAC/DAOsoftware)</w:t>
+        <w:t xml:space="preserve">Mecanismos criptoeconómicos (como el software DAC/DAO)</w:t>
       </w:r>
     </w:p>
     <w:p>
@@ -7448,7 +7439,7 @@
           <w:sz w:val="28"/>
           <w:szCs w:val="28"/>
         </w:rPr>
-        <w:t xml:space="preserve">Data publication systems</w:t>
+        <w:t xml:space="preserve">Sistemas de publicación de datos</w:t>
       </w:r>
     </w:p>
     <w:p>
@@ -7492,33 +7483,33 @@
           <w:sz w:val="28"/>
           <w:szCs w:val="28"/>
         </w:rPr>
-        <w:t xml:space="preserve">(such as IPFS).</w:t>
-      </w:r>
-    </w:p>
-    <w:p>
-      <w:pPr>
-        <w:rPr>
-          <w:rFonts w:ascii="Helvetica Neue" w:cs="Helvetica Neue" w:eastAsia="Helvetica Neue" w:hAnsi="Helvetica Neue"/>
-          <w:sz w:val="28"/>
-          <w:szCs w:val="28"/>
-        </w:rPr>
-      </w:pPr>
-    </w:p>
-    <w:p>
-      <w:pPr>
-        <w:rPr>
-          <w:rFonts w:ascii="Helvetica Neue" w:cs="Helvetica Neue" w:eastAsia="Helvetica Neue" w:hAnsi="Helvetica Neue"/>
-          <w:sz w:val="28"/>
-          <w:szCs w:val="28"/>
-        </w:rPr>
-      </w:pPr>
-      <w:r>
-        <w:rPr>
-          <w:rFonts w:ascii="Helvetica Neue" w:hAnsi="Helvetica Neue" w:cs="Helvetica Neue" w:eastAsia="Helvetica Neue"/>
-          <w:sz w:val="28"/>
-          <w:szCs w:val="28"/>
-        </w:rPr>
-        <w:t xml:space="preserve">Learn more at</w:t>
+        <w:t xml:space="preserve">(como IPFS).</w:t>
+      </w:r>
+    </w:p>
+    <w:p>
+      <w:pPr>
+        <w:rPr>
+          <w:rFonts w:ascii="Helvetica Neue" w:cs="Helvetica Neue" w:eastAsia="Helvetica Neue" w:hAnsi="Helvetica Neue"/>
+          <w:sz w:val="28"/>
+          <w:szCs w:val="28"/>
+        </w:rPr>
+      </w:pPr>
+    </w:p>
+    <w:p>
+      <w:pPr>
+        <w:rPr>
+          <w:rFonts w:ascii="Helvetica Neue" w:cs="Helvetica Neue" w:eastAsia="Helvetica Neue" w:hAnsi="Helvetica Neue"/>
+          <w:sz w:val="28"/>
+          <w:szCs w:val="28"/>
+        </w:rPr>
+      </w:pPr>
+      <w:r>
+        <w:rPr>
+          <w:rFonts w:ascii="Helvetica Neue" w:hAnsi="Helvetica Neue" w:cs="Helvetica Neue" w:eastAsia="Helvetica Neue"/>
+          <w:sz w:val="28"/>
+          <w:szCs w:val="28"/>
+        </w:rPr>
+        <w:t xml:space="preserve">Conozca más en</w:t>
       </w:r>
       <w:hyperlink r:id="rId6">
         <w:r>
@@ -7547,7 +7538,7 @@
           <w:sz w:val="28"/>
           <w:szCs w:val="28"/>
         </w:rPr>
-        <w:t xml:space="preserve"> and on</w:t>
+        <w:t xml:space="preserve"> ,</w:t>
       </w:r>
       <w:hyperlink r:id="rId8">
         <w:r>
@@ -7585,7 +7576,7 @@
           <w:sz w:val="28"/>
           <w:szCs w:val="28"/>
         </w:rPr>
-        <w:t>and</w:t>
+        <w:t>y</w:t>
       </w:r>
       <w:hyperlink r:id="rId10">
         <w:r>
@@ -7747,7 +7738,7 @@
           <w:sz w:val="28"/>
           <w:szCs w:val="28"/>
         </w:rPr>
-        <w:t>The</w:t>
+        <w:t xml:space="preserve">El equipo de desarrollo</w:t>
       </w:r>
     </w:p>
     <w:p>
@@ -7874,7 +7865,7 @@
             <w:bookmarkStart w:colFirst="0" w:colLast="0" w:name="_hi1fuiu6yybu" w:id="13"/>
             <w:bookmarkEnd w:id="13"/>
             <w:r>
-              <w:t xml:space="preserve">About Parity</w:t>
+              <w:t xml:space="preserve">Acerca de Parity</w:t>
             </w:r>
           </w:p>
         </w:tc>
@@ -7950,7 +7941,7 @@
           <w:sz w:val="28"/>
           <w:szCs w:val="28"/>
         </w:rPr>
-        <w:t xml:space="preserve">Web3 Foundation has commissioned Parity Technologies to build Polkadot.</w:t>
+        <w:t xml:space="preserve">La Fundación Web3 ha encargado a Parity Technologies la construcción de Polkadot.</w:t>
       </w:r>
     </w:p>
     <w:p>
@@ -7977,7 +7968,7 @@
           <w:sz w:val="28"/>
           <w:szCs w:val="28"/>
         </w:rPr>
-        <w:t xml:space="preserve">Founded by Ethereum cofounder</w:t>
+        <w:t xml:space="preserve">Constituído por el cofundador de Ethereum</w:t>
       </w:r>
     </w:p>
     <w:p>
@@ -8004,7 +7995,7 @@
           <w:sz w:val="28"/>
           <w:szCs w:val="28"/>
         </w:rPr>
-        <w:t xml:space="preserve">Dr. Gavin Wood, Parity is a global team of top distributed systems engineers, cryptographers, solutions architects and researchers. Parity has fundamentally shaped the blockchain industry, from building the highly-adopted Parity Ethereum client and implementations of Bitcoin and Zcash, to developing the next generation of blockchain technology with Substrate and Polkadot.</w:t>
+        <w:t xml:space="preserve">Dr. Gavin Wood, Parity es un equipo global de los mejores ingenieros de sistemas distribuidos, criptógrafos, arquitectos de soluciones e investigadores. Parity ha dado forma de manera fundamental a la industria de las cadenas de bloques, desde la construcción del altamente adoptado cliente Parity para Ethereum y las implementaciones de Bitcoin y Zcash, hasta el desarrollo de la próxima generación de tecnología de cadenas de bloques con Substrate y Polkadot.</w:t>
       </w:r>
     </w:p>
     <w:p>
@@ -8031,7 +8022,7 @@
           <w:sz w:val="28"/>
           <w:szCs w:val="28"/>
         </w:rPr>
-        <w:t xml:space="preserve">Learn more about Parity Technologies at</w:t>
+        <w:t xml:space="preserve">Conozca más sobre Parity Technologies en</w:t>
       </w:r>
       <w:hyperlink r:id="rId12">
         <w:r>
@@ -8069,7 +8060,7 @@
           <w:sz w:val="28"/>
           <w:szCs w:val="28"/>
         </w:rPr>
-        <w:t xml:space="preserve">and follow the team on</w:t>
+        <w:t xml:space="preserve">y siga el equipo en</w:t>
       </w:r>
       <w:hyperlink r:id="rId14">
         <w:r>
@@ -8156,7 +8147,7 @@
           <w:sz w:val="28"/>
           <w:szCs w:val="28"/>
         </w:rPr>
-        <w:t xml:space="preserve">, and</w:t>
+        <w:t xml:space="preserve">, y</w:t>
       </w:r>
       <w:hyperlink r:id="rId20">
         <w:r>
@@ -8246,7 +8237,7 @@
           <w:sz w:val="28"/>
           <w:szCs w:val="28"/>
         </w:rPr>
-        <w:t xml:space="preserve">Friends of</w:t>
+        <w:t xml:space="preserve">Amigos de Polkadot y Substrate</w:t>
       </w:r>
     </w:p>
     <w:p>
@@ -8358,7 +8349,7 @@
             <w:bookmarkStart w:colFirst="0" w:colLast="0" w:name="_b0wcxbeds22r" w:id="14"/>
             <w:bookmarkEnd w:id="14"/>
             <w:r>
-              <w:t>Collaborations</w:t>
+              <w:t>Colaboraciones</w:t>
             </w:r>
           </w:p>
         </w:tc>
@@ -8458,7 +8449,7 @@
           <w:sz w:val="28"/>
           <w:szCs w:val="28"/>
         </w:rPr>
-        <w:t xml:space="preserve">Polkadot is designed to work with public, private and enterprise chains. We are excited to work closely with the following partners to develop the first use cases, and look forward to collaborating with other blockchain projects seeking to adopt this technology:</w:t>
+        <w:t xml:space="preserve">Polkadot está diseñado para trabajar con cadenas públicas, privadas y empresariales. Nos entusiasma trabajar estrechamente con los siguientes socios para desarrollar los primeros casos de uso, y esperamos colaborar con otros proyectos de cadenas de bloques que buscan adoptar esta tecnología:</w:t>
       </w:r>
     </w:p>
     <w:p>
@@ -8553,7 +8544,7 @@
       <w:bookmarkStart w:colFirst="0" w:colLast="0" w:name="_yx43vvki0em" w:id="15"/>
       <w:bookmarkEnd w:id="15"/>
       <w:r>
-        <w:t xml:space="preserve">Dive deeper, stay connected and get building!</w:t>
+        <w:t xml:space="preserve">¡Sumérgete más profundamente, mantente conectado y empieza a construir!</w:t>
       </w:r>
     </w:p>
     <w:p>
@@ -8693,7 +8684,7 @@
                 <w:sz w:val="28"/>
                 <w:szCs w:val="28"/>
               </w:rPr>
-              <w:t xml:space="preserve">Learn more on the</w:t>
+              <w:t xml:space="preserve">Más información en la</w:t>
             </w:r>
           </w:p>
         </w:tc>
@@ -8743,7 +8734,7 @@
                   <w:szCs w:val="28"/>
                   <w:u w:val="single"/>
                 </w:rPr>
-                <w:t>Join</w:t>
+                <w:t>Únase</w:t>
               </w:r>
             </w:hyperlink>
             <w:r>
@@ -8761,7 +8752,7 @@
                 <w:sz w:val="28"/>
                 <w:szCs w:val="28"/>
               </w:rPr>
-              <w:t>or</w:t>
+              <w:t>u</w:t>
             </w:r>
             <w:hyperlink r:id="rId24">
               <w:r>
@@ -8792,7 +8783,7 @@
                   <w:szCs w:val="28"/>
                   <w:u w:val="single"/>
                 </w:rPr>
-                <w:t>host</w:t>
+                <w:t>organice</w:t>
               </w:r>
             </w:hyperlink>
           </w:p>
@@ -8876,7 +8867,7 @@
                   <w:szCs w:val="28"/>
                   <w:u w:val="single"/>
                 </w:rPr>
-                <w:t>Website</w:t>
+                <w:t>Web</w:t>
               </w:r>
             </w:hyperlink>
           </w:p>
@@ -8913,7 +8904,7 @@
                 <w:sz w:val="28"/>
                 <w:szCs w:val="28"/>
               </w:rPr>
-              <w:t xml:space="preserve">a Polkadot meetup</w:t>
+              <w:t xml:space="preserve">un meetup de Polkadot</w:t>
             </w:r>
           </w:p>
         </w:tc>
@@ -8954,7 +8945,7 @@
                 <w:sz w:val="28"/>
                 <w:szCs w:val="28"/>
               </w:rPr>
-              <w:t>and</w:t>
+              <w:t>y</w:t>
             </w:r>
             <w:hyperlink r:id="rId31">
               <w:r>
@@ -9033,7 +9024,7 @@
                 <w:sz w:val="28"/>
                 <w:szCs w:val="28"/>
               </w:rPr>
-              <w:t xml:space="preserve">in your area</w:t>
+              <w:t xml:space="preserve">en tu área</w:t>
             </w:r>
           </w:p>
         </w:tc>
@@ -9073,7 +9064,7 @@
                 <w:sz w:val="28"/>
                 <w:szCs w:val="28"/>
               </w:rPr>
-              <w:t xml:space="preserve">Subscribe to the Polkadot</w:t>
+              <w:t xml:space="preserve">Suscríbete al Polkadot</w:t>
             </w:r>
           </w:p>
         </w:tc>
@@ -9109,7 +9100,7 @@
                 <w:sz w:val="28"/>
                 <w:szCs w:val="28"/>
               </w:rPr>
-              <w:t xml:space="preserve">Chat with the Polkadot team</w:t>
+              <w:t xml:space="preserve">Comunícate con el equipo de Polkadot</w:t>
             </w:r>
           </w:p>
         </w:tc>
@@ -9163,7 +9154,7 @@
                   <w:szCs w:val="28"/>
                   <w:u w:val="single"/>
                 </w:rPr>
-                <w:t>Newsletter</w:t>
+                <w:t xml:space="preserve">Boletín informativo</w:t>
               </w:r>
             </w:hyperlink>
           </w:p>
@@ -9201,7 +9192,7 @@
                 <w:sz w:val="28"/>
                 <w:szCs w:val="28"/>
               </w:rPr>
-              <w:t>on</w:t>
+              <w:t>en</w:t>
             </w:r>
             <w:hyperlink r:id="rId37">
               <w:r>
@@ -9284,7 +9275,7 @@
                 <w:sz w:val="28"/>
                 <w:szCs w:val="28"/>
               </w:rPr>
-              <w:t xml:space="preserve">Get involved by</w:t>
+              <w:t>Involúcrese</w:t>
             </w:r>
             <w:hyperlink r:id="rId41">
               <w:r>
@@ -9326,7 +9317,7 @@
                   <w:szCs w:val="28"/>
                   <w:u w:val="single"/>
                 </w:rPr>
-                <w:t>joining</w:t>
+                <w:t>uniéndose</w:t>
               </w:r>
             </w:hyperlink>
             <w:r>
@@ -9344,7 +9335,7 @@
                 <w:sz w:val="28"/>
                 <w:szCs w:val="28"/>
               </w:rPr>
-              <w:t>the</w:t>
+              <w:t>al</w:t>
             </w:r>
           </w:p>
         </w:tc>
@@ -9380,7 +9371,7 @@
                 <w:sz w:val="28"/>
                 <w:szCs w:val="28"/>
               </w:rPr>
-              <w:t xml:space="preserve">Additional resources</w:t>
+              <w:t xml:space="preserve">Recursos adicionales</w:t>
             </w:r>
           </w:p>
         </w:tc>
@@ -9434,7 +9425,7 @@
                   <w:szCs w:val="28"/>
                   <w:u w:val="single"/>
                 </w:rPr>
-                <w:t xml:space="preserve">Polkadot Ambassador</w:t>
+                <w:t xml:space="preserve">Polkadot embajador</w:t>
               </w:r>
             </w:hyperlink>
           </w:p>
@@ -9471,7 +9462,7 @@
                 <w:sz w:val="28"/>
                 <w:szCs w:val="28"/>
               </w:rPr>
-              <w:t xml:space="preserve">can be found</w:t>
+              <w:t xml:space="preserve">se puede encontrar</w:t>
             </w:r>
           </w:p>
         </w:tc>
@@ -9514,7 +9505,7 @@
                   <w:szCs w:val="28"/>
                   <w:u w:val="single"/>
                 </w:rPr>
-                <w:t>Program</w:t>
+                <w:t>Programa</w:t>
               </w:r>
             </w:hyperlink>
           </w:p>
@@ -9572,7 +9563,7 @@
                   <w:szCs w:val="28"/>
                   <w:u w:val="single"/>
                 </w:rPr>
-                <w:t>here</w:t>
+                <w:t>aquí</w:t>
               </w:r>
             </w:hyperlink>
           </w:p>
@@ -9702,7 +9693,7 @@
           <w:sz w:val="28"/>
           <w:szCs w:val="28"/>
         </w:rPr>
-        <w:t xml:space="preserve">Follow Polkadot on:</w:t>
+        <w:t xml:space="preserve">Siga a Polkadot en:</w:t>
       </w:r>
     </w:p>
     <w:p>

</xml_diff>